<commit_message>
Adicionado a analsie do sonarCloud
</commit_message>
<xml_diff>
--- a/project_D1126H1347.docx
+++ b/project_D1126H1347.docx
@@ -7731,7 +7731,25 @@
           <w:sz w:val="22"/>
           <w:szCs w:val="22"/>
         </w:rPr>
-        <w:t>25/11/2023</w:t>
+        <w:t>2</w:t>
+      </w:r>
+      <w:r>
+        <w:rPr>
+          <w:rFonts w:ascii="Times New Roman" w:eastAsia="Times New Roman" w:hAnsi="Times New Roman" w:cs="Times New Roman"/>
+          <w:color w:val="000000"/>
+          <w:sz w:val="22"/>
+          <w:szCs w:val="22"/>
+        </w:rPr>
+        <w:t>6</w:t>
+      </w:r>
+      <w:r>
+        <w:rPr>
+          <w:rFonts w:ascii="Times New Roman" w:eastAsia="Times New Roman" w:hAnsi="Times New Roman" w:cs="Times New Roman"/>
+          <w:color w:val="000000"/>
+          <w:sz w:val="22"/>
+          <w:szCs w:val="22"/>
+        </w:rPr>
+        <w:t>/11/2023</w:t>
       </w:r>
       <w:r>
         <w:rPr>
@@ -8029,27 +8047,7 @@
           <w:sz w:val="22"/>
           <w:szCs w:val="22"/>
         </w:rPr>
-        <w:t xml:space="preserve"> is the structure or structures of that system, which comprise software elements, the externally-visible properties of those elements, and the relationships among them [Bass 2003].  "Externally visible” properties </w:t>
-      </w:r>
-      <w:proofErr w:type="gramStart"/>
-      <w:r>
-        <w:rPr>
-          <w:rFonts w:ascii="Times New Roman" w:eastAsia="Times New Roman" w:hAnsi="Times New Roman" w:cs="Times New Roman"/>
-          <w:color w:val="000000"/>
-          <w:sz w:val="22"/>
-          <w:szCs w:val="22"/>
-        </w:rPr>
-        <w:t>refers</w:t>
-      </w:r>
-      <w:proofErr w:type="gramEnd"/>
-      <w:r>
-        <w:rPr>
-          <w:rFonts w:ascii="Times New Roman" w:eastAsia="Times New Roman" w:hAnsi="Times New Roman" w:cs="Times New Roman"/>
-          <w:color w:val="000000"/>
-          <w:sz w:val="22"/>
-          <w:szCs w:val="22"/>
-        </w:rPr>
-        <w:t xml:space="preserve"> to those assumptions other elements can make of an element, such as its provided services, performance characteristics, fault handling, shared resource usage, and so on.   This definition provides the basic litmus test for what information is included in this SAD, and what information is relegated to downstream documentation.</w:t>
+        <w:t xml:space="preserve"> is the structure or structures of that system, which comprise software elements, the externally-visible properties of those elements, and the relationships among them [Bass 2003].  "Externally visible” properties refers to those assumptions other elements can make of an element, such as its provided services, performance characteristics, fault handling, shared resource usage, and so on.   This definition provides the basic litmus test for what information is included in this SAD, and what information is relegated to downstream documentation.</w:t>
       </w:r>
     </w:p>
     <w:p>
@@ -8150,27 +8148,7 @@
           <w:sz w:val="22"/>
           <w:szCs w:val="22"/>
         </w:rPr>
-        <w:t xml:space="preserve"> The definition of software architecture makes it clear that systems can and do comprise more than one structure and that no one structure holds the irrefutable claim to being the architecture. The neurologist, the orthopedist, the hematologist, and the dermatologist all take a different perspective on the structure of a human body. Ophthalmologists, cardiologists, and podiatrists concentrate on subsystems. And the kinesiologist and psychiatrist are concerned with different aspects of the entire arrangement’s behavior. Although these perspectives are pictured differently and have very different properties, all are inherently related; together they describe the architecture of the human body.  </w:t>
-      </w:r>
-      <w:proofErr w:type="gramStart"/>
-      <w:r>
-        <w:rPr>
-          <w:rFonts w:ascii="Times New Roman" w:eastAsia="Times New Roman" w:hAnsi="Times New Roman" w:cs="Times New Roman"/>
-          <w:color w:val="000000"/>
-          <w:sz w:val="22"/>
-          <w:szCs w:val="22"/>
-        </w:rPr>
-        <w:t>So</w:t>
-      </w:r>
-      <w:proofErr w:type="gramEnd"/>
-      <w:r>
-        <w:rPr>
-          <w:rFonts w:ascii="Times New Roman" w:eastAsia="Times New Roman" w:hAnsi="Times New Roman" w:cs="Times New Roman"/>
-          <w:color w:val="000000"/>
-          <w:sz w:val="22"/>
-          <w:szCs w:val="22"/>
-        </w:rPr>
-        <w:t xml:space="preserve"> it is with software. Modern systems are more than complex enough to make it difficult to grasp them all at once. Instead, we restrict our attention at any one moment to one (or a small number) of the software system’s structures. To communicate meaningfully about an architecture, we must make clear which structure or structures we are discussing at the moment—which </w:t>
+        <w:t xml:space="preserve"> The definition of software architecture makes it clear that systems can and do comprise more than one structure and that no one structure holds the irrefutable claim to being the architecture. The neurologist, the orthopedist, the hematologist, and the dermatologist all take a different perspective on the structure of a human body. Ophthalmologists, cardiologists, and podiatrists concentrate on subsystems. And the kinesiologist and psychiatrist are concerned with different aspects of the entire arrangement’s behavior. Although these perspectives are pictured differently and have very different properties, all are inherently related; together they describe the architecture of the human body.  So it is with software. Modern systems are more than complex enough to make it difficult to grasp them all at once. Instead, we restrict our attention at any one moment to one (or a small number) of the software system’s structures. To communicate meaningfully about an architecture, we must make clear which structure or structures we are discussing at the moment—which </w:t>
       </w:r>
       <w:r>
         <w:rPr>
@@ -8220,27 +8198,7 @@
           <w:sz w:val="22"/>
           <w:szCs w:val="22"/>
         </w:rPr>
-        <w:t xml:space="preserve">For example, all non-trivial software systems are partitioned into implementation units; these units are given specific responsibilities, and are the basis of work assignments for programming teams. This kind of element will comprise programs and data that software in other implementation units can call or access, and programs and data that are private. In large projects, the elements will almost certainly be subdivided for assignment to sub-teams. This is one kind of structure often used to describe a system. It is a very static </w:t>
-      </w:r>
-      <w:proofErr w:type="gramStart"/>
-      <w:r>
-        <w:rPr>
-          <w:rFonts w:ascii="Times New Roman" w:eastAsia="Times New Roman" w:hAnsi="Times New Roman" w:cs="Times New Roman"/>
-          <w:color w:val="000000"/>
-          <w:sz w:val="22"/>
-          <w:szCs w:val="22"/>
-        </w:rPr>
-        <w:t>structure,</w:t>
-      </w:r>
-      <w:proofErr w:type="gramEnd"/>
-      <w:r>
-        <w:rPr>
-          <w:rFonts w:ascii="Times New Roman" w:eastAsia="Times New Roman" w:hAnsi="Times New Roman" w:cs="Times New Roman"/>
-          <w:color w:val="000000"/>
-          <w:sz w:val="22"/>
-          <w:szCs w:val="22"/>
-        </w:rPr>
-        <w:t xml:space="preserve"> in that it focuses on the way the system’s functionality is divided up and assigned to implementation teams. </w:t>
+        <w:t xml:space="preserve">For example, all non-trivial software systems are partitioned into implementation units; these units are given specific responsibilities, and are the basis of work assignments for programming teams. This kind of element will comprise programs and data that software in other implementation units can call or access, and programs and data that are private. In large projects, the elements will almost certainly be subdivided for assignment to sub-teams. This is one kind of structure often used to describe a system. It is a very static structure, in that it focuses on the way the system’s functionality is divided up and assigned to implementation teams. </w:t>
       </w:r>
     </w:p>
     <w:p>
@@ -8848,717 +8806,7 @@
           <w:sz w:val="22"/>
           <w:szCs w:val="22"/>
         </w:rPr>
-        <w:t xml:space="preserve">This information is represented as a matrix, where the rows list stakeholder roles, the columns list concerns, and a cell in the matrix contains an indication of how serious the concern is to a stakeholder in that role. This information is used to motivate the choice of viewpoints chosen in Section 1.5.  </w:t>
-      </w:r>
-      <w:r>
-        <w:rPr>
-          <w:rFonts w:ascii="Times New Roman" w:eastAsia="Times New Roman" w:hAnsi="Times New Roman" w:cs="Times New Roman"/>
-          <w:color w:val="000000"/>
-          <w:sz w:val="22"/>
-          <w:szCs w:val="22"/>
-          <w:highlight w:val="yellow"/>
-          <w:lang w:val="pt-PT"/>
-        </w:rPr>
-        <w:t xml:space="preserve">Ana – Acho que precisamos de </w:t>
-      </w:r>
-      <w:proofErr w:type="spellStart"/>
-      <w:r>
-        <w:rPr>
-          <w:rFonts w:ascii="Times New Roman" w:eastAsia="Times New Roman" w:hAnsi="Times New Roman" w:cs="Times New Roman"/>
-          <w:b/>
-          <w:color w:val="000000"/>
-          <w:sz w:val="22"/>
-          <w:szCs w:val="22"/>
-          <w:highlight w:val="yellow"/>
-          <w:lang w:val="pt-PT"/>
-        </w:rPr>
-        <w:t>Security</w:t>
-      </w:r>
-      <w:proofErr w:type="spellEnd"/>
-      <w:r>
-        <w:rPr>
-          <w:rFonts w:ascii="Times New Roman" w:eastAsia="Times New Roman" w:hAnsi="Times New Roman" w:cs="Times New Roman"/>
-          <w:b/>
-          <w:color w:val="000000"/>
-          <w:sz w:val="22"/>
-          <w:szCs w:val="22"/>
-          <w:highlight w:val="yellow"/>
-          <w:lang w:val="pt-PT"/>
-        </w:rPr>
-        <w:t xml:space="preserve"> </w:t>
-      </w:r>
-      <w:proofErr w:type="spellStart"/>
-      <w:r>
-        <w:rPr>
-          <w:rFonts w:ascii="Times New Roman" w:eastAsia="Times New Roman" w:hAnsi="Times New Roman" w:cs="Times New Roman"/>
-          <w:b/>
-          <w:color w:val="000000"/>
-          <w:sz w:val="22"/>
-          <w:szCs w:val="22"/>
-          <w:highlight w:val="yellow"/>
-          <w:lang w:val="pt-PT"/>
-        </w:rPr>
-        <w:t>engineers</w:t>
-      </w:r>
-      <w:proofErr w:type="spellEnd"/>
-      <w:r>
-        <w:rPr>
-          <w:rFonts w:ascii="Times New Roman" w:eastAsia="Times New Roman" w:hAnsi="Times New Roman" w:cs="Times New Roman"/>
-          <w:b/>
-          <w:color w:val="000000"/>
-          <w:sz w:val="22"/>
-          <w:szCs w:val="22"/>
-          <w:highlight w:val="yellow"/>
-          <w:lang w:val="pt-PT"/>
-        </w:rPr>
-        <w:t xml:space="preserve"> </w:t>
-      </w:r>
-      <w:proofErr w:type="spellStart"/>
-      <w:r>
-        <w:rPr>
-          <w:rFonts w:ascii="Times New Roman" w:eastAsia="Times New Roman" w:hAnsi="Times New Roman" w:cs="Times New Roman"/>
-          <w:b/>
-          <w:color w:val="000000"/>
-          <w:sz w:val="22"/>
-          <w:szCs w:val="22"/>
-          <w:highlight w:val="yellow"/>
-          <w:lang w:val="pt-PT"/>
-        </w:rPr>
-        <w:t>and</w:t>
-      </w:r>
-      <w:proofErr w:type="spellEnd"/>
-      <w:r>
-        <w:rPr>
-          <w:rFonts w:ascii="Times New Roman" w:eastAsia="Times New Roman" w:hAnsi="Times New Roman" w:cs="Times New Roman"/>
-          <w:b/>
-          <w:color w:val="000000"/>
-          <w:sz w:val="22"/>
-          <w:szCs w:val="22"/>
-          <w:highlight w:val="yellow"/>
-          <w:lang w:val="pt-PT"/>
-        </w:rPr>
-        <w:t xml:space="preserve"> </w:t>
-      </w:r>
-      <w:proofErr w:type="spellStart"/>
-      <w:r>
-        <w:rPr>
-          <w:rFonts w:ascii="Times New Roman" w:eastAsia="Times New Roman" w:hAnsi="Times New Roman" w:cs="Times New Roman"/>
-          <w:b/>
-          <w:color w:val="000000"/>
-          <w:sz w:val="22"/>
-          <w:szCs w:val="22"/>
-          <w:highlight w:val="yellow"/>
-          <w:lang w:val="pt-PT"/>
-        </w:rPr>
-        <w:t>certifiers</w:t>
-      </w:r>
-      <w:proofErr w:type="spellEnd"/>
-      <w:r>
-        <w:rPr>
-          <w:rFonts w:ascii="Times New Roman" w:eastAsia="Times New Roman" w:hAnsi="Times New Roman" w:cs="Times New Roman"/>
-          <w:color w:val="000000"/>
-          <w:sz w:val="22"/>
-          <w:szCs w:val="22"/>
-          <w:highlight w:val="yellow"/>
-          <w:lang w:val="pt-PT"/>
-        </w:rPr>
-        <w:t xml:space="preserve"> porque os utilizadores colocam os seus dados como o NIF e </w:t>
-      </w:r>
-      <w:proofErr w:type="spellStart"/>
-      <w:r>
-        <w:rPr>
-          <w:rFonts w:ascii="Times New Roman" w:eastAsia="Times New Roman" w:hAnsi="Times New Roman" w:cs="Times New Roman"/>
-          <w:color w:val="000000"/>
-          <w:sz w:val="22"/>
-          <w:szCs w:val="22"/>
-          <w:highlight w:val="yellow"/>
-          <w:lang w:val="pt-PT"/>
-        </w:rPr>
-        <w:t>address</w:t>
-      </w:r>
-      <w:proofErr w:type="spellEnd"/>
-      <w:r>
-        <w:rPr>
-          <w:rFonts w:ascii="Times New Roman" w:eastAsia="Times New Roman" w:hAnsi="Times New Roman" w:cs="Times New Roman"/>
-          <w:color w:val="000000"/>
-          <w:sz w:val="22"/>
-          <w:szCs w:val="22"/>
-          <w:highlight w:val="yellow"/>
-          <w:lang w:val="pt-PT"/>
-        </w:rPr>
-        <w:t xml:space="preserve">; </w:t>
-      </w:r>
-      <w:proofErr w:type="spellStart"/>
-      <w:r>
-        <w:rPr>
-          <w:rFonts w:ascii="Times New Roman" w:eastAsia="Times New Roman" w:hAnsi="Times New Roman" w:cs="Times New Roman"/>
-          <w:b/>
-          <w:color w:val="000000"/>
-          <w:sz w:val="22"/>
-          <w:szCs w:val="22"/>
-          <w:highlight w:val="yellow"/>
-          <w:lang w:val="pt-PT"/>
-        </w:rPr>
-        <w:t>Application</w:t>
-      </w:r>
-      <w:proofErr w:type="spellEnd"/>
-      <w:r>
-        <w:rPr>
-          <w:rFonts w:ascii="Times New Roman" w:eastAsia="Times New Roman" w:hAnsi="Times New Roman" w:cs="Times New Roman"/>
-          <w:b/>
-          <w:color w:val="000000"/>
-          <w:sz w:val="22"/>
-          <w:szCs w:val="22"/>
-          <w:highlight w:val="yellow"/>
-          <w:lang w:val="pt-PT"/>
-        </w:rPr>
-        <w:t xml:space="preserve"> </w:t>
-      </w:r>
-      <w:proofErr w:type="spellStart"/>
-      <w:r>
-        <w:rPr>
-          <w:rFonts w:ascii="Times New Roman" w:eastAsia="Times New Roman" w:hAnsi="Times New Roman" w:cs="Times New Roman"/>
-          <w:b/>
-          <w:color w:val="000000"/>
-          <w:sz w:val="22"/>
-          <w:szCs w:val="22"/>
-          <w:highlight w:val="yellow"/>
-          <w:lang w:val="pt-PT"/>
-        </w:rPr>
-        <w:t>system</w:t>
-      </w:r>
-      <w:proofErr w:type="spellEnd"/>
-      <w:r>
-        <w:rPr>
-          <w:rFonts w:ascii="Times New Roman" w:eastAsia="Times New Roman" w:hAnsi="Times New Roman" w:cs="Times New Roman"/>
-          <w:b/>
-          <w:color w:val="000000"/>
-          <w:sz w:val="22"/>
-          <w:szCs w:val="22"/>
-          <w:highlight w:val="yellow"/>
-          <w:lang w:val="pt-PT"/>
-        </w:rPr>
-        <w:t xml:space="preserve"> </w:t>
-      </w:r>
-      <w:proofErr w:type="spellStart"/>
-      <w:r>
-        <w:rPr>
-          <w:rFonts w:ascii="Times New Roman" w:eastAsia="Times New Roman" w:hAnsi="Times New Roman" w:cs="Times New Roman"/>
-          <w:b/>
-          <w:color w:val="000000"/>
-          <w:sz w:val="22"/>
-          <w:szCs w:val="22"/>
-          <w:highlight w:val="yellow"/>
-          <w:lang w:val="pt-PT"/>
-        </w:rPr>
-        <w:t>engineers</w:t>
-      </w:r>
-      <w:proofErr w:type="spellEnd"/>
-      <w:r>
-        <w:rPr>
-          <w:rFonts w:ascii="Times New Roman" w:eastAsia="Times New Roman" w:hAnsi="Times New Roman" w:cs="Times New Roman"/>
-          <w:b/>
-          <w:color w:val="000000"/>
-          <w:sz w:val="22"/>
-          <w:szCs w:val="22"/>
-          <w:highlight w:val="yellow"/>
-          <w:lang w:val="pt-PT"/>
-        </w:rPr>
-        <w:t xml:space="preserve"> </w:t>
-      </w:r>
-      <w:r>
-        <w:rPr>
-          <w:rFonts w:ascii="Times New Roman" w:eastAsia="Times New Roman" w:hAnsi="Times New Roman" w:cs="Times New Roman"/>
-          <w:color w:val="000000"/>
-          <w:sz w:val="22"/>
-          <w:szCs w:val="22"/>
-          <w:highlight w:val="yellow"/>
-          <w:lang w:val="pt-PT"/>
-        </w:rPr>
-        <w:t xml:space="preserve">para garantirem que a aplicação funciona eficientemente, </w:t>
-      </w:r>
-      <w:r>
-        <w:rPr>
-          <w:rFonts w:ascii="Times New Roman" w:eastAsia="Times New Roman" w:hAnsi="Times New Roman" w:cs="Times New Roman"/>
-          <w:b/>
-          <w:color w:val="000000"/>
-          <w:sz w:val="22"/>
-          <w:szCs w:val="22"/>
-          <w:highlight w:val="yellow"/>
-          <w:lang w:val="pt-PT"/>
-        </w:rPr>
-        <w:t>Project manager</w:t>
-      </w:r>
-      <w:r>
-        <w:rPr>
-          <w:rFonts w:ascii="Times New Roman" w:eastAsia="Times New Roman" w:hAnsi="Times New Roman" w:cs="Times New Roman"/>
-          <w:color w:val="000000"/>
-          <w:sz w:val="22"/>
-          <w:szCs w:val="22"/>
-          <w:highlight w:val="yellow"/>
-          <w:lang w:val="pt-PT"/>
-        </w:rPr>
-        <w:t xml:space="preserve"> pra comunicar com o </w:t>
-      </w:r>
-      <w:proofErr w:type="spellStart"/>
-      <w:r>
-        <w:rPr>
-          <w:rFonts w:ascii="Times New Roman" w:eastAsia="Times New Roman" w:hAnsi="Times New Roman" w:cs="Times New Roman"/>
-          <w:color w:val="000000"/>
-          <w:sz w:val="22"/>
-          <w:szCs w:val="22"/>
-          <w:highlight w:val="yellow"/>
-          <w:lang w:val="pt-PT"/>
-        </w:rPr>
-        <w:t>frontend</w:t>
-      </w:r>
-      <w:proofErr w:type="spellEnd"/>
-      <w:r>
-        <w:rPr>
-          <w:rFonts w:ascii="Times New Roman" w:eastAsia="Times New Roman" w:hAnsi="Times New Roman" w:cs="Times New Roman"/>
-          <w:color w:val="000000"/>
-          <w:sz w:val="22"/>
-          <w:szCs w:val="22"/>
-          <w:highlight w:val="yellow"/>
-          <w:lang w:val="pt-PT"/>
-        </w:rPr>
-        <w:t xml:space="preserve"> e </w:t>
-      </w:r>
-      <w:proofErr w:type="spellStart"/>
-      <w:r>
-        <w:rPr>
-          <w:rFonts w:ascii="Times New Roman" w:eastAsia="Times New Roman" w:hAnsi="Times New Roman" w:cs="Times New Roman"/>
-          <w:color w:val="000000"/>
-          <w:sz w:val="22"/>
-          <w:szCs w:val="22"/>
-          <w:highlight w:val="yellow"/>
-          <w:lang w:val="pt-PT"/>
-        </w:rPr>
-        <w:t>backend</w:t>
-      </w:r>
-      <w:proofErr w:type="spellEnd"/>
-      <w:r>
-        <w:rPr>
-          <w:rFonts w:ascii="Times New Roman" w:eastAsia="Times New Roman" w:hAnsi="Times New Roman" w:cs="Times New Roman"/>
-          <w:color w:val="000000"/>
-          <w:sz w:val="22"/>
-          <w:szCs w:val="22"/>
-          <w:highlight w:val="yellow"/>
-          <w:lang w:val="pt-PT"/>
-        </w:rPr>
-        <w:t xml:space="preserve"> e definir prazos, </w:t>
-      </w:r>
-      <w:proofErr w:type="spellStart"/>
-      <w:r>
-        <w:rPr>
-          <w:rFonts w:ascii="Times New Roman" w:eastAsia="Times New Roman" w:hAnsi="Times New Roman" w:cs="Times New Roman"/>
-          <w:b/>
-          <w:color w:val="000000"/>
-          <w:sz w:val="22"/>
-          <w:szCs w:val="22"/>
-          <w:highlight w:val="yellow"/>
-          <w:lang w:val="pt-PT"/>
-        </w:rPr>
-        <w:t>users</w:t>
-      </w:r>
-      <w:proofErr w:type="spellEnd"/>
-      <w:r>
-        <w:rPr>
-          <w:rFonts w:ascii="Times New Roman" w:eastAsia="Times New Roman" w:hAnsi="Times New Roman" w:cs="Times New Roman"/>
-          <w:b/>
-          <w:color w:val="000000"/>
-          <w:sz w:val="22"/>
-          <w:szCs w:val="22"/>
-          <w:highlight w:val="yellow"/>
-          <w:lang w:val="pt-PT"/>
-        </w:rPr>
-        <w:t xml:space="preserve"> </w:t>
-      </w:r>
-      <w:r>
-        <w:rPr>
-          <w:rFonts w:ascii="Times New Roman" w:eastAsia="Times New Roman" w:hAnsi="Times New Roman" w:cs="Times New Roman"/>
-          <w:color w:val="000000"/>
-          <w:sz w:val="22"/>
-          <w:szCs w:val="22"/>
-          <w:highlight w:val="yellow"/>
-          <w:lang w:val="pt-PT"/>
-        </w:rPr>
-        <w:t xml:space="preserve">usam ativamente o site, </w:t>
-      </w:r>
-      <w:proofErr w:type="spellStart"/>
-      <w:r>
-        <w:rPr>
-          <w:rFonts w:ascii="Times New Roman" w:eastAsia="Times New Roman" w:hAnsi="Times New Roman" w:cs="Times New Roman"/>
-          <w:b/>
-          <w:color w:val="000000"/>
-          <w:sz w:val="22"/>
-          <w:szCs w:val="22"/>
-          <w:highlight w:val="yellow"/>
-          <w:lang w:val="pt-PT"/>
-        </w:rPr>
-        <w:t>costumer</w:t>
-      </w:r>
-      <w:proofErr w:type="spellEnd"/>
-      <w:r>
-        <w:rPr>
-          <w:rFonts w:ascii="Times New Roman" w:eastAsia="Times New Roman" w:hAnsi="Times New Roman" w:cs="Times New Roman"/>
-          <w:color w:val="000000"/>
-          <w:sz w:val="22"/>
-          <w:szCs w:val="22"/>
-          <w:highlight w:val="yellow"/>
-          <w:lang w:val="pt-PT"/>
-        </w:rPr>
-        <w:t xml:space="preserve"> aqueles que efetuam compras (acho que é esta a diferença entre </w:t>
-      </w:r>
-      <w:proofErr w:type="spellStart"/>
-      <w:r>
-        <w:rPr>
-          <w:rFonts w:ascii="Times New Roman" w:eastAsia="Times New Roman" w:hAnsi="Times New Roman" w:cs="Times New Roman"/>
-          <w:color w:val="000000"/>
-          <w:sz w:val="22"/>
-          <w:szCs w:val="22"/>
-          <w:highlight w:val="yellow"/>
-          <w:lang w:val="pt-PT"/>
-        </w:rPr>
-        <w:t>users</w:t>
-      </w:r>
-      <w:proofErr w:type="spellEnd"/>
-      <w:r>
-        <w:rPr>
-          <w:rFonts w:ascii="Times New Roman" w:eastAsia="Times New Roman" w:hAnsi="Times New Roman" w:cs="Times New Roman"/>
-          <w:color w:val="000000"/>
-          <w:sz w:val="22"/>
-          <w:szCs w:val="22"/>
-          <w:highlight w:val="yellow"/>
-          <w:lang w:val="pt-PT"/>
-        </w:rPr>
-        <w:t xml:space="preserve"> e </w:t>
-      </w:r>
-      <w:proofErr w:type="spellStart"/>
-      <w:r>
-        <w:rPr>
-          <w:rFonts w:ascii="Times New Roman" w:eastAsia="Times New Roman" w:hAnsi="Times New Roman" w:cs="Times New Roman"/>
-          <w:color w:val="000000"/>
-          <w:sz w:val="22"/>
-          <w:szCs w:val="22"/>
-          <w:highlight w:val="yellow"/>
-          <w:lang w:val="pt-PT"/>
-        </w:rPr>
-        <w:t>costumers</w:t>
-      </w:r>
-      <w:proofErr w:type="spellEnd"/>
-      <w:r>
-        <w:rPr>
-          <w:rFonts w:ascii="Times New Roman" w:eastAsia="Times New Roman" w:hAnsi="Times New Roman" w:cs="Times New Roman"/>
-          <w:color w:val="000000"/>
-          <w:sz w:val="22"/>
-          <w:szCs w:val="22"/>
-          <w:highlight w:val="yellow"/>
-          <w:lang w:val="pt-PT"/>
-        </w:rPr>
-        <w:t xml:space="preserve">), </w:t>
-      </w:r>
-      <w:proofErr w:type="spellStart"/>
-      <w:r>
-        <w:rPr>
-          <w:rFonts w:ascii="Times New Roman" w:eastAsia="Times New Roman" w:hAnsi="Times New Roman" w:cs="Times New Roman"/>
-          <w:b/>
-          <w:color w:val="000000"/>
-          <w:sz w:val="22"/>
-          <w:szCs w:val="22"/>
-          <w:highlight w:val="yellow"/>
-          <w:lang w:val="pt-PT"/>
-        </w:rPr>
-        <w:t>maintainers</w:t>
-      </w:r>
-      <w:proofErr w:type="spellEnd"/>
-      <w:r>
-        <w:rPr>
-          <w:rFonts w:ascii="Times New Roman" w:eastAsia="Times New Roman" w:hAnsi="Times New Roman" w:cs="Times New Roman"/>
-          <w:b/>
-          <w:color w:val="000000"/>
-          <w:sz w:val="22"/>
-          <w:szCs w:val="22"/>
-          <w:highlight w:val="yellow"/>
-          <w:lang w:val="pt-PT"/>
-        </w:rPr>
-        <w:t xml:space="preserve"> </w:t>
-      </w:r>
-      <w:r>
-        <w:rPr>
-          <w:rFonts w:ascii="Times New Roman" w:eastAsia="Times New Roman" w:hAnsi="Times New Roman" w:cs="Times New Roman"/>
-          <w:color w:val="000000"/>
-          <w:sz w:val="22"/>
-          <w:szCs w:val="22"/>
-          <w:highlight w:val="yellow"/>
-          <w:lang w:val="pt-PT"/>
-        </w:rPr>
-        <w:t xml:space="preserve">acho que são quem se responsabiliza por manter </w:t>
-      </w:r>
-      <w:proofErr w:type="spellStart"/>
-      <w:r>
-        <w:rPr>
-          <w:rFonts w:ascii="Times New Roman" w:eastAsia="Times New Roman" w:hAnsi="Times New Roman" w:cs="Times New Roman"/>
-          <w:color w:val="000000"/>
-          <w:sz w:val="22"/>
-          <w:szCs w:val="22"/>
-          <w:highlight w:val="yellow"/>
-          <w:lang w:val="pt-PT"/>
-        </w:rPr>
-        <w:t>frontend</w:t>
-      </w:r>
-      <w:proofErr w:type="spellEnd"/>
-      <w:r>
-        <w:rPr>
-          <w:rFonts w:ascii="Times New Roman" w:eastAsia="Times New Roman" w:hAnsi="Times New Roman" w:cs="Times New Roman"/>
-          <w:color w:val="000000"/>
-          <w:sz w:val="22"/>
-          <w:szCs w:val="22"/>
-          <w:highlight w:val="yellow"/>
-          <w:lang w:val="pt-PT"/>
-        </w:rPr>
-        <w:t xml:space="preserve"> e </w:t>
-      </w:r>
-      <w:proofErr w:type="spellStart"/>
-      <w:r>
-        <w:rPr>
-          <w:rFonts w:ascii="Times New Roman" w:eastAsia="Times New Roman" w:hAnsi="Times New Roman" w:cs="Times New Roman"/>
-          <w:color w:val="000000"/>
-          <w:sz w:val="22"/>
-          <w:szCs w:val="22"/>
-          <w:highlight w:val="yellow"/>
-          <w:lang w:val="pt-PT"/>
-        </w:rPr>
-        <w:t>backend</w:t>
-      </w:r>
-      <w:proofErr w:type="spellEnd"/>
-      <w:r>
-        <w:rPr>
-          <w:rFonts w:ascii="Times New Roman" w:eastAsia="Times New Roman" w:hAnsi="Times New Roman" w:cs="Times New Roman"/>
-          <w:color w:val="000000"/>
-          <w:sz w:val="22"/>
-          <w:szCs w:val="22"/>
-          <w:highlight w:val="yellow"/>
-          <w:lang w:val="pt-PT"/>
-        </w:rPr>
-        <w:t xml:space="preserve"> atualizado mas acho que </w:t>
-      </w:r>
-      <w:proofErr w:type="spellStart"/>
-      <w:r>
-        <w:rPr>
-          <w:rFonts w:ascii="Times New Roman" w:eastAsia="Times New Roman" w:hAnsi="Times New Roman" w:cs="Times New Roman"/>
-          <w:color w:val="000000"/>
-          <w:sz w:val="22"/>
-          <w:szCs w:val="22"/>
-          <w:highlight w:val="yellow"/>
-          <w:lang w:val="pt-PT"/>
-        </w:rPr>
-        <w:t>tb</w:t>
-      </w:r>
-      <w:proofErr w:type="spellEnd"/>
-      <w:r>
-        <w:rPr>
-          <w:rFonts w:ascii="Times New Roman" w:eastAsia="Times New Roman" w:hAnsi="Times New Roman" w:cs="Times New Roman"/>
-          <w:color w:val="000000"/>
-          <w:sz w:val="22"/>
-          <w:szCs w:val="22"/>
-          <w:highlight w:val="yellow"/>
-          <w:lang w:val="pt-PT"/>
-        </w:rPr>
-        <w:t xml:space="preserve"> envolvem segurança, </w:t>
-      </w:r>
-      <w:proofErr w:type="spellStart"/>
-      <w:r>
-        <w:rPr>
-          <w:rFonts w:ascii="Times New Roman" w:eastAsia="Times New Roman" w:hAnsi="Times New Roman" w:cs="Times New Roman"/>
-          <w:b/>
-          <w:color w:val="000000"/>
-          <w:sz w:val="22"/>
-          <w:szCs w:val="22"/>
-          <w:highlight w:val="yellow"/>
-          <w:lang w:val="pt-PT"/>
-        </w:rPr>
-        <w:t>acquirers</w:t>
-      </w:r>
-      <w:proofErr w:type="spellEnd"/>
-      <w:r>
-        <w:rPr>
-          <w:rFonts w:ascii="Times New Roman" w:eastAsia="Times New Roman" w:hAnsi="Times New Roman" w:cs="Times New Roman"/>
-          <w:color w:val="000000"/>
-          <w:sz w:val="22"/>
-          <w:szCs w:val="22"/>
-          <w:highlight w:val="yellow"/>
-          <w:lang w:val="pt-PT"/>
-        </w:rPr>
-        <w:t xml:space="preserve"> acho que são as empresas que integram os jogos. </w:t>
-      </w:r>
-      <w:proofErr w:type="spellStart"/>
-      <w:r>
-        <w:rPr>
-          <w:rFonts w:ascii="Times New Roman" w:eastAsia="Times New Roman" w:hAnsi="Times New Roman" w:cs="Times New Roman"/>
-          <w:color w:val="000000"/>
-          <w:sz w:val="22"/>
-          <w:szCs w:val="22"/>
-          <w:highlight w:val="yellow"/>
-          <w:lang w:val="pt-PT"/>
-        </w:rPr>
-        <w:t>end</w:t>
-      </w:r>
-      <w:proofErr w:type="spellEnd"/>
-      <w:r>
-        <w:rPr>
-          <w:rFonts w:ascii="Times New Roman" w:eastAsia="Times New Roman" w:hAnsi="Times New Roman" w:cs="Times New Roman"/>
-          <w:color w:val="000000"/>
-          <w:sz w:val="22"/>
-          <w:szCs w:val="22"/>
-          <w:highlight w:val="yellow"/>
-          <w:lang w:val="pt-PT"/>
-        </w:rPr>
-        <w:t xml:space="preserve"> </w:t>
-      </w:r>
-      <w:proofErr w:type="spellStart"/>
-      <w:r>
-        <w:rPr>
-          <w:rFonts w:ascii="Times New Roman" w:eastAsia="Times New Roman" w:hAnsi="Times New Roman" w:cs="Times New Roman"/>
-          <w:color w:val="000000"/>
-          <w:sz w:val="22"/>
-          <w:szCs w:val="22"/>
-          <w:highlight w:val="yellow"/>
-          <w:lang w:val="pt-PT"/>
-        </w:rPr>
-        <w:t>users</w:t>
-      </w:r>
-      <w:proofErr w:type="spellEnd"/>
-      <w:r>
-        <w:rPr>
-          <w:rFonts w:ascii="Times New Roman" w:eastAsia="Times New Roman" w:hAnsi="Times New Roman" w:cs="Times New Roman"/>
-          <w:color w:val="000000"/>
-          <w:sz w:val="22"/>
-          <w:szCs w:val="22"/>
-          <w:highlight w:val="yellow"/>
-          <w:lang w:val="pt-PT"/>
-        </w:rPr>
-        <w:t xml:space="preserve"> usam o produto diretamente. Dividimos </w:t>
-      </w:r>
-      <w:proofErr w:type="spellStart"/>
-      <w:r>
-        <w:rPr>
-          <w:rFonts w:ascii="Times New Roman" w:eastAsia="Times New Roman" w:hAnsi="Times New Roman" w:cs="Times New Roman"/>
-          <w:color w:val="000000"/>
-          <w:sz w:val="22"/>
-          <w:szCs w:val="22"/>
-          <w:highlight w:val="yellow"/>
-          <w:lang w:val="pt-PT"/>
-        </w:rPr>
-        <w:t>developers</w:t>
-      </w:r>
-      <w:proofErr w:type="spellEnd"/>
-      <w:r>
-        <w:rPr>
-          <w:rFonts w:ascii="Times New Roman" w:eastAsia="Times New Roman" w:hAnsi="Times New Roman" w:cs="Times New Roman"/>
-          <w:color w:val="000000"/>
-          <w:sz w:val="22"/>
-          <w:szCs w:val="22"/>
-          <w:highlight w:val="yellow"/>
-          <w:lang w:val="pt-PT"/>
-        </w:rPr>
-        <w:t xml:space="preserve"> em </w:t>
-      </w:r>
-      <w:proofErr w:type="spellStart"/>
-      <w:r>
-        <w:rPr>
-          <w:rFonts w:ascii="Times New Roman" w:eastAsia="Times New Roman" w:hAnsi="Times New Roman" w:cs="Times New Roman"/>
-          <w:color w:val="000000"/>
-          <w:sz w:val="22"/>
-          <w:szCs w:val="22"/>
-          <w:highlight w:val="yellow"/>
-          <w:lang w:val="pt-PT"/>
-        </w:rPr>
-        <w:t>frontend</w:t>
-      </w:r>
-      <w:proofErr w:type="spellEnd"/>
-      <w:r>
-        <w:rPr>
-          <w:rFonts w:ascii="Times New Roman" w:eastAsia="Times New Roman" w:hAnsi="Times New Roman" w:cs="Times New Roman"/>
-          <w:color w:val="000000"/>
-          <w:sz w:val="22"/>
-          <w:szCs w:val="22"/>
-          <w:highlight w:val="yellow"/>
-          <w:lang w:val="pt-PT"/>
-        </w:rPr>
-        <w:t xml:space="preserve"> e </w:t>
-      </w:r>
-      <w:proofErr w:type="spellStart"/>
-      <w:r>
-        <w:rPr>
-          <w:rFonts w:ascii="Times New Roman" w:eastAsia="Times New Roman" w:hAnsi="Times New Roman" w:cs="Times New Roman"/>
-          <w:color w:val="000000"/>
-          <w:sz w:val="22"/>
-          <w:szCs w:val="22"/>
-          <w:highlight w:val="yellow"/>
-          <w:lang w:val="pt-PT"/>
-        </w:rPr>
-        <w:t>backend</w:t>
-      </w:r>
-      <w:proofErr w:type="spellEnd"/>
-      <w:r>
-        <w:rPr>
-          <w:rFonts w:ascii="Times New Roman" w:eastAsia="Times New Roman" w:hAnsi="Times New Roman" w:cs="Times New Roman"/>
-          <w:color w:val="000000"/>
-          <w:sz w:val="22"/>
-          <w:szCs w:val="22"/>
-          <w:highlight w:val="yellow"/>
-          <w:lang w:val="pt-PT"/>
-        </w:rPr>
-        <w:t xml:space="preserve">? Usamos também </w:t>
-      </w:r>
-      <w:proofErr w:type="spellStart"/>
-      <w:r>
-        <w:rPr>
-          <w:rFonts w:ascii="Times New Roman" w:eastAsia="Times New Roman" w:hAnsi="Times New Roman" w:cs="Times New Roman"/>
-          <w:color w:val="000000"/>
-          <w:sz w:val="22"/>
-          <w:szCs w:val="22"/>
-          <w:highlight w:val="yellow"/>
-          <w:lang w:val="pt-PT"/>
-        </w:rPr>
-        <w:t>complexity</w:t>
-      </w:r>
-      <w:proofErr w:type="spellEnd"/>
-      <w:r>
-        <w:rPr>
-          <w:rFonts w:ascii="Times New Roman" w:eastAsia="Times New Roman" w:hAnsi="Times New Roman" w:cs="Times New Roman"/>
-          <w:color w:val="000000"/>
-          <w:sz w:val="22"/>
-          <w:szCs w:val="22"/>
-          <w:highlight w:val="yellow"/>
-          <w:lang w:val="pt-PT"/>
-        </w:rPr>
-        <w:t xml:space="preserve"> nas colunas? Esta é a minha proposta </w:t>
-      </w:r>
-      <w:proofErr w:type="spellStart"/>
-      <w:r>
-        <w:rPr>
-          <w:rFonts w:ascii="Times New Roman" w:eastAsia="Times New Roman" w:hAnsi="Times New Roman" w:cs="Times New Roman"/>
-          <w:color w:val="000000"/>
-          <w:sz w:val="22"/>
-          <w:szCs w:val="22"/>
-          <w:highlight w:val="yellow"/>
-          <w:lang w:val="pt-PT"/>
-        </w:rPr>
-        <w:t>please</w:t>
-      </w:r>
-      <w:proofErr w:type="spellEnd"/>
-      <w:r>
-        <w:rPr>
-          <w:rFonts w:ascii="Times New Roman" w:eastAsia="Times New Roman" w:hAnsi="Times New Roman" w:cs="Times New Roman"/>
-          <w:color w:val="000000"/>
-          <w:sz w:val="22"/>
-          <w:szCs w:val="22"/>
-          <w:highlight w:val="yellow"/>
-          <w:lang w:val="pt-PT"/>
-        </w:rPr>
-        <w:t xml:space="preserve"> digam o que acham e adicionem o que falta.</w:t>
+        <w:t xml:space="preserve">This information is represented as a matrix, where the rows list stakeholder roles, the columns list concerns, and a cell in the matrix contains an indication of how serious the concern is to a stakeholder in that role. This information is used to motivate the choice of viewpoints chosen in Section 1.5. </w:t>
       </w:r>
     </w:p>
     <w:tbl>
@@ -11989,7 +11237,6 @@
                 <w:sz w:val="22"/>
                 <w:szCs w:val="22"/>
               </w:rPr>
-              <w:lastRenderedPageBreak/>
               <w:t>Maintainer</w:t>
             </w:r>
           </w:p>
@@ -12375,6 +11622,7 @@
                 <w:sz w:val="16"/>
                 <w:szCs w:val="16"/>
               </w:rPr>
+              <w:lastRenderedPageBreak/>
               <w:t>CONTENTS OF THIS SECTION</w:t>
             </w:r>
             <w:r>
@@ -12982,7 +12230,6 @@
                 <w:rFonts w:ascii="Times New Roman" w:hAnsi="Times New Roman" w:cs="Times New Roman"/>
               </w:rPr>
             </w:pPr>
-            <w:proofErr w:type="gramStart"/>
             <w:r>
               <w:rPr>
                 <w:rFonts w:ascii="Times New Roman" w:eastAsia="Arial" w:hAnsi="Times New Roman" w:cs="Times New Roman"/>
@@ -12992,7 +12239,6 @@
               </w:rPr>
               <w:t>External  organizations</w:t>
             </w:r>
-            <w:proofErr w:type="gramEnd"/>
           </w:p>
           <w:p>
             <w:pPr>
@@ -14370,7 +13616,6 @@
         <w:t xml:space="preserve">assessing and reinforcing security measures within the </w:t>
       </w:r>
       <w:proofErr w:type="spellStart"/>
-      <w:proofErr w:type="gramStart"/>
       <w:r>
         <w:rPr>
           <w:rFonts w:ascii="Times New Roman" w:eastAsia="Times New Roman" w:hAnsi="Times New Roman" w:cs="Times New Roman"/>
@@ -14381,7 +13626,6 @@
         <w:t>system.Application</w:t>
       </w:r>
       <w:proofErr w:type="spellEnd"/>
-      <w:proofErr w:type="gramEnd"/>
       <w:r>
         <w:rPr>
           <w:rFonts w:ascii="Times New Roman" w:eastAsia="Times New Roman" w:hAnsi="Times New Roman" w:cs="Times New Roman"/>
@@ -14615,19 +13859,7 @@
           <w:rFonts w:ascii="Times New Roman" w:hAnsi="Times New Roman" w:cs="Times New Roman"/>
         </w:rPr>
         <w:lastRenderedPageBreak/>
-        <w:t>Data Model</w:t>
-      </w:r>
-      <w:r>
-        <w:rPr>
-          <w:rFonts w:ascii="Times New Roman" w:hAnsi="Times New Roman" w:cs="Times New Roman"/>
-        </w:rPr>
-        <w:t xml:space="preserve"> Vie</w:t>
-      </w:r>
-      <w:r>
-        <w:rPr>
-          <w:rFonts w:ascii="Times New Roman" w:hAnsi="Times New Roman" w:cs="Times New Roman"/>
-        </w:rPr>
-        <w:t>w</w:t>
+        <w:t>Data Model View</w:t>
       </w:r>
     </w:p>
     <w:p>
@@ -14960,13 +14192,7 @@
         <w:rPr>
           <w:rFonts w:ascii="Times New Roman" w:hAnsi="Times New Roman" w:cs="Times New Roman"/>
         </w:rPr>
-        <w:t>Uses</w:t>
-      </w:r>
-      <w:r>
-        <w:rPr>
-          <w:rFonts w:ascii="Times New Roman" w:hAnsi="Times New Roman" w:cs="Times New Roman"/>
-        </w:rPr>
-        <w:t xml:space="preserve"> View</w:t>
+        <w:t>Uses View</w:t>
       </w:r>
     </w:p>
     <w:p>
@@ -15281,21 +14507,7 @@
         <w:rPr>
           <w:rFonts w:ascii="Times New Roman" w:eastAsia="Times New Roman" w:hAnsi="Times New Roman" w:cs="Times New Roman"/>
         </w:rPr>
-        <w:t xml:space="preserve">The elements of the </w:t>
-      </w:r>
-      <w:proofErr w:type="gramStart"/>
-      <w:r>
-        <w:rPr>
-          <w:rFonts w:ascii="Times New Roman" w:eastAsia="Times New Roman" w:hAnsi="Times New Roman" w:cs="Times New Roman"/>
-        </w:rPr>
-        <w:t>uses</w:t>
-      </w:r>
-      <w:proofErr w:type="gramEnd"/>
-      <w:r>
-        <w:rPr>
-          <w:rFonts w:ascii="Times New Roman" w:eastAsia="Times New Roman" w:hAnsi="Times New Roman" w:cs="Times New Roman"/>
-        </w:rPr>
-        <w:t xml:space="preserve"> viewpoint are the modules of the application. The modules have uses/ depends-on relations with other modules. There are no constraints associated with this view, but it is important to note that loops are undesirable.</w:t>
+        <w:t>The elements of the uses viewpoint are the modules of the application. The modules have uses/ depends-on relations with other modules. There are no constraints associated with this view, but it is important to note that loops are undesirable.</w:t>
       </w:r>
     </w:p>
     <w:p>
@@ -15994,13 +15206,7 @@
         <w:rPr>
           <w:rFonts w:ascii="Times New Roman" w:hAnsi="Times New Roman" w:cs="Times New Roman"/>
         </w:rPr>
-        <w:t>The decomposition view d</w:t>
-      </w:r>
-      <w:r>
-        <w:rPr>
-          <w:rFonts w:ascii="Times New Roman" w:hAnsi="Times New Roman" w:cs="Times New Roman"/>
-        </w:rPr>
-        <w:t>etails the assignment of software components and their communication to the corresponding hardware elements.</w:t>
+        <w:t>The decomposition view details the assignment of software components and their communication to the corresponding hardware elements.</w:t>
       </w:r>
     </w:p>
     <w:p>
@@ -18093,25 +17299,7 @@
           <w:sz w:val="22"/>
           <w:szCs w:val="22"/>
         </w:rPr>
-        <w:t xml:space="preserve"> de </w:t>
-      </w:r>
-      <w:proofErr w:type="spellStart"/>
-      <w:r>
-        <w:rPr>
-          <w:rFonts w:ascii="Times New Roman" w:eastAsia="Arial" w:hAnsi="Times New Roman" w:cs="Times New Roman"/>
-          <w:sz w:val="22"/>
-          <w:szCs w:val="22"/>
-        </w:rPr>
-        <w:t>Lisboa</w:t>
-      </w:r>
-      <w:proofErr w:type="spellEnd"/>
-      <w:r>
-        <w:rPr>
-          <w:rFonts w:ascii="Times New Roman" w:eastAsia="Arial" w:hAnsi="Times New Roman" w:cs="Times New Roman"/>
-          <w:sz w:val="22"/>
-          <w:szCs w:val="22"/>
-        </w:rPr>
-        <w:t xml:space="preserve">”. </w:t>
+        <w:t xml:space="preserve"> de Lisboa”. </w:t>
       </w:r>
     </w:p>
     <w:p>
@@ -19528,23 +18716,13 @@
         <w:t>To illustrate this, let's consider the frontend. We can observe the presence of a class called "</w:t>
       </w:r>
       <w:proofErr w:type="spellStart"/>
-      <w:proofErr w:type="gramStart"/>
       <w:r>
         <w:rPr>
           <w:rFonts w:ascii="Times New Roman" w:eastAsia="Arial" w:hAnsi="Times New Roman" w:cs="Times New Roman"/>
           <w:sz w:val="22"/>
           <w:szCs w:val="22"/>
         </w:rPr>
-        <w:t>app.module</w:t>
-      </w:r>
-      <w:proofErr w:type="gramEnd"/>
-      <w:r>
-        <w:rPr>
-          <w:rFonts w:ascii="Times New Roman" w:eastAsia="Arial" w:hAnsi="Times New Roman" w:cs="Times New Roman"/>
-          <w:sz w:val="22"/>
-          <w:szCs w:val="22"/>
-        </w:rPr>
-        <w:t>.ts</w:t>
+        <w:t>app.module.ts</w:t>
       </w:r>
       <w:proofErr w:type="spellEnd"/>
       <w:r>
@@ -19669,27 +18847,7 @@
                 <w:sz w:val="16"/>
                 <w:szCs w:val="16"/>
               </w:rPr>
-              <w:t xml:space="preserve">: For versions of the SAD after the original release, this section summarizes the actions, decisions, decision drivers, analysis and trade study results that became decision drivers, requirements </w:t>
-            </w:r>
-            <w:proofErr w:type="gramStart"/>
-            <w:r>
-              <w:rPr>
-                <w:rFonts w:ascii="Times New Roman" w:eastAsia="Arial" w:hAnsi="Times New Roman" w:cs="Times New Roman"/>
-                <w:color w:val="000000"/>
-                <w:sz w:val="16"/>
-                <w:szCs w:val="16"/>
-              </w:rPr>
-              <w:t>changes</w:t>
-            </w:r>
-            <w:proofErr w:type="gramEnd"/>
-            <w:r>
-              <w:rPr>
-                <w:rFonts w:ascii="Times New Roman" w:eastAsia="Arial" w:hAnsi="Times New Roman" w:cs="Times New Roman"/>
-                <w:color w:val="000000"/>
-                <w:sz w:val="16"/>
-                <w:szCs w:val="16"/>
-              </w:rPr>
-              <w:t xml:space="preserve"> that became decision drivers, and how these decisions have caused the architecture to evolve or change.</w:t>
+              <w:t>: For versions of the SAD after the original release, this section summarizes the actions, decisions, decision drivers, analysis and trade study results that became decision drivers, requirements changes that became decision drivers, and how these decisions have caused the architecture to evolve or change.</w:t>
             </w:r>
           </w:p>
         </w:tc>
@@ -19801,27 +18959,7 @@
                 <w:sz w:val="16"/>
                 <w:szCs w:val="16"/>
               </w:rPr>
-              <w:t xml:space="preserve">: When a software product line is being developed, this section details how the software covered by this SAD is planned or expected to be reused in order to support the product line vision. In particular, this section includes a complete list of the variations that are planned to be produced and supported. "Variation" refers to a variant of the software produced through the use of pre-planned variation mechanisms made available in the software architecture. It may refer to a variant of one of the modules identified in this SAD, or a collection of modules, or the entire system or subsystem covered by this SAD. For each variation, the section identifies the increment(s) of </w:t>
-            </w:r>
-            <w:proofErr w:type="gramStart"/>
-            <w:r>
-              <w:rPr>
-                <w:rFonts w:ascii="Times New Roman" w:eastAsia="Arial" w:hAnsi="Times New Roman" w:cs="Times New Roman"/>
-                <w:color w:val="000000"/>
-                <w:sz w:val="16"/>
-                <w:szCs w:val="16"/>
-              </w:rPr>
-              <w:t>the  software</w:t>
-            </w:r>
-            <w:proofErr w:type="gramEnd"/>
-            <w:r>
-              <w:rPr>
-                <w:rFonts w:ascii="Times New Roman" w:eastAsia="Arial" w:hAnsi="Times New Roman" w:cs="Times New Roman"/>
-                <w:color w:val="000000"/>
-                <w:sz w:val="16"/>
-                <w:szCs w:val="16"/>
-              </w:rPr>
-              <w:t xml:space="preserve"> build in which (a) the variation will be available; and (b) the variation will be used. Finally, this section describes any additional potential that exists to reuse one or more of the modules or their identified variations, even if this reuse is not currently planned for any increment.</w:t>
+              <w:t>: When a software product line is being developed, this section details how the software covered by this SAD is planned or expected to be reused in order to support the product line vision. In particular, this section includes a complete list of the variations that are planned to be produced and supported. "Variation" refers to a variant of the software produced through the use of pre-planned variation mechanisms made available in the software architecture. It may refer to a variant of one of the modules identified in this SAD, or a collection of modules, or the entire system or subsystem covered by this SAD. For each variation, the section identifies the increment(s) of the  software build in which (a) the variation will be available; and (b) the variation will be used. Finally, this section describes any additional potential that exists to reuse one or more of the modules or their identified variations, even if this reuse is not currently planned for any increment.</w:t>
             </w:r>
           </w:p>
         </w:tc>
@@ -20179,19 +19317,8 @@
           <w:sz w:val="22"/>
           <w:szCs w:val="22"/>
         </w:rPr>
-        <w:t>How is the system to be structured as a set of elements that have run-time behavior (components) and interactions (connectors</w:t>
-      </w:r>
-      <w:proofErr w:type="gramStart"/>
-      <w:r>
-        <w:rPr>
-          <w:rFonts w:ascii="Times New Roman" w:eastAsia="Times New Roman" w:hAnsi="Times New Roman" w:cs="Times New Roman"/>
-          <w:color w:val="000000"/>
-          <w:sz w:val="22"/>
-          <w:szCs w:val="22"/>
-        </w:rPr>
-        <w:t>) ?</w:t>
-      </w:r>
-      <w:proofErr w:type="gramEnd"/>
+        <w:t>How is the system to be structured as a set of elements that have run-time behavior (components) and interactions (connectors) ?</w:t>
+      </w:r>
     </w:p>
     <w:p>
       <w:pPr>
@@ -21952,27 +21079,7 @@
           <w:sz w:val="22"/>
           <w:szCs w:val="22"/>
         </w:rPr>
-        <w:t xml:space="preserve">This application is divided in frontend and backend packages. The frontend package has a component package which has all of the components/ modules in the frontend application, and the backend package has a </w:t>
-      </w:r>
-      <w:proofErr w:type="gramStart"/>
-      <w:r>
-        <w:rPr>
-          <w:rFonts w:ascii="Times New Roman" w:eastAsia="Times New Roman" w:hAnsi="Times New Roman" w:cs="Times New Roman"/>
-          <w:color w:val="000000"/>
-          <w:sz w:val="22"/>
-          <w:szCs w:val="22"/>
-        </w:rPr>
-        <w:t>models</w:t>
-      </w:r>
-      <w:proofErr w:type="gramEnd"/>
-      <w:r>
-        <w:rPr>
-          <w:rFonts w:ascii="Times New Roman" w:eastAsia="Times New Roman" w:hAnsi="Times New Roman" w:cs="Times New Roman"/>
-          <w:color w:val="000000"/>
-          <w:sz w:val="22"/>
-          <w:szCs w:val="22"/>
-        </w:rPr>
-        <w:t xml:space="preserve"> package with all the models/ modules of the backend application.</w:t>
+        <w:t>This application is divided in frontend and backend packages. The frontend package has a component package which has all of the components/ modules in the frontend application, and the backend package has a models package with all the models/ modules of the backend application.</w:t>
       </w:r>
     </w:p>
     <w:p>
@@ -22763,27 +21870,7 @@
           <w:sz w:val="22"/>
           <w:szCs w:val="22"/>
         </w:rPr>
-        <w:t xml:space="preserve">A user </w:t>
-      </w:r>
-      <w:proofErr w:type="gramStart"/>
-      <w:r>
-        <w:rPr>
-          <w:rFonts w:ascii="Times New Roman" w:eastAsia="Times New Roman" w:hAnsi="Times New Roman" w:cs="Times New Roman"/>
-          <w:color w:val="000000"/>
-          <w:sz w:val="22"/>
-          <w:szCs w:val="22"/>
-        </w:rPr>
-        <w:t>need</w:t>
-      </w:r>
-      <w:proofErr w:type="gramEnd"/>
-      <w:r>
-        <w:rPr>
-          <w:rFonts w:ascii="Times New Roman" w:eastAsia="Times New Roman" w:hAnsi="Times New Roman" w:cs="Times New Roman"/>
-          <w:color w:val="000000"/>
-          <w:sz w:val="22"/>
-          <w:szCs w:val="22"/>
-        </w:rPr>
-        <w:t xml:space="preserve"> to put he’s credential to access the system or may do a new login if he’s new to the application.  </w:t>
+        <w:t xml:space="preserve">A user need to put he’s credential to access the system or may do a new login if he’s new to the application.  </w:t>
       </w:r>
     </w:p>
     <w:p>
@@ -23405,27 +22492,7 @@
           <w:sz w:val="22"/>
           <w:szCs w:val="22"/>
         </w:rPr>
-        <w:t xml:space="preserve">uses the news component, the highlights component, the social component and the </w:t>
-      </w:r>
-      <w:proofErr w:type="gramStart"/>
-      <w:r>
-        <w:rPr>
-          <w:rFonts w:ascii="Times New Roman" w:hAnsi="Times New Roman" w:cs="Times New Roman"/>
-          <w:color w:val="000000"/>
-          <w:sz w:val="22"/>
-          <w:szCs w:val="22"/>
-        </w:rPr>
-        <w:t>all games</w:t>
-      </w:r>
-      <w:proofErr w:type="gramEnd"/>
-      <w:r>
-        <w:rPr>
-          <w:rFonts w:ascii="Times New Roman" w:hAnsi="Times New Roman" w:cs="Times New Roman"/>
-          <w:color w:val="000000"/>
-          <w:sz w:val="22"/>
-          <w:szCs w:val="22"/>
-        </w:rPr>
-        <w:t xml:space="preserve"> component.</w:t>
+        <w:t>uses the news component, the highlights component, the social component and the all games component.</w:t>
       </w:r>
     </w:p>
     <w:p>
@@ -23531,7 +22598,6 @@
         </w:rPr>
         <w:t xml:space="preserve">and the </w:t>
       </w:r>
-      <w:proofErr w:type="gramStart"/>
       <w:r>
         <w:rPr>
           <w:rFonts w:ascii="Times New Roman" w:hAnsi="Times New Roman" w:cs="Times New Roman"/>
@@ -23540,18 +22606,7 @@
           <w:sz w:val="22"/>
           <w:szCs w:val="22"/>
         </w:rPr>
-        <w:t>all games</w:t>
-      </w:r>
-      <w:proofErr w:type="gramEnd"/>
-      <w:r>
-        <w:rPr>
-          <w:rFonts w:ascii="Times New Roman" w:hAnsi="Times New Roman" w:cs="Times New Roman"/>
-          <w:b/>
-          <w:color w:val="000000"/>
-          <w:sz w:val="22"/>
-          <w:szCs w:val="22"/>
-        </w:rPr>
-        <w:t xml:space="preserve"> component </w:t>
+        <w:t xml:space="preserve">all games component </w:t>
       </w:r>
       <w:r>
         <w:rPr>
@@ -23828,27 +22883,7 @@
           <w:sz w:val="22"/>
           <w:szCs w:val="22"/>
         </w:rPr>
-        <w:t xml:space="preserve"> </w:t>
-      </w:r>
-      <w:proofErr w:type="gramStart"/>
-      <w:r>
-        <w:rPr>
-          <w:rFonts w:ascii="Times New Roman" w:hAnsi="Times New Roman" w:cs="Times New Roman"/>
-          <w:color w:val="000000"/>
-          <w:sz w:val="22"/>
-          <w:szCs w:val="22"/>
-        </w:rPr>
-        <w:t>a</w:t>
-      </w:r>
-      <w:proofErr w:type="gramEnd"/>
-      <w:r>
-        <w:rPr>
-          <w:rFonts w:ascii="Times New Roman" w:hAnsi="Times New Roman" w:cs="Times New Roman"/>
-          <w:color w:val="000000"/>
-          <w:sz w:val="22"/>
-          <w:szCs w:val="22"/>
-        </w:rPr>
-        <w:t xml:space="preserve"> ultima </w:t>
+        <w:t xml:space="preserve"> a ultima </w:t>
       </w:r>
       <w:proofErr w:type="spellStart"/>
       <w:r>
@@ -23998,27 +23033,7 @@
           <w:sz w:val="22"/>
           <w:szCs w:val="22"/>
         </w:rPr>
-        <w:t xml:space="preserve">The </w:t>
-      </w:r>
-      <w:proofErr w:type="gramStart"/>
-      <w:r>
-        <w:rPr>
-          <w:rFonts w:ascii="Times New Roman" w:hAnsi="Times New Roman" w:cs="Times New Roman"/>
-          <w:color w:val="000000"/>
-          <w:sz w:val="22"/>
-          <w:szCs w:val="22"/>
-        </w:rPr>
-        <w:t>uses</w:t>
-      </w:r>
-      <w:proofErr w:type="gramEnd"/>
-      <w:r>
-        <w:rPr>
-          <w:rFonts w:ascii="Times New Roman" w:hAnsi="Times New Roman" w:cs="Times New Roman"/>
-          <w:color w:val="000000"/>
-          <w:sz w:val="22"/>
-          <w:szCs w:val="22"/>
-        </w:rPr>
-        <w:t xml:space="preserve"> view has no constraints related to it. However, loops are unwished in the application.</w:t>
+        <w:t>The uses view has no constraints related to it. However, loops are unwished in the application.</w:t>
       </w:r>
     </w:p>
     <w:p>
@@ -24136,27 +23151,7 @@
           <w:sz w:val="22"/>
           <w:szCs w:val="22"/>
         </w:rPr>
-        <w:t xml:space="preserve">This application is a game site that allows the logged users to see the available games in the site and buy them. The games are stored in a database, so the application is divided in two big modules: frontend and backend. The </w:t>
-      </w:r>
-      <w:proofErr w:type="gramStart"/>
-      <w:r>
-        <w:rPr>
-          <w:rFonts w:ascii="Times New Roman" w:hAnsi="Times New Roman" w:cs="Times New Roman"/>
-          <w:color w:val="000000"/>
-          <w:sz w:val="22"/>
-          <w:szCs w:val="22"/>
-        </w:rPr>
-        <w:t>uses</w:t>
-      </w:r>
-      <w:proofErr w:type="gramEnd"/>
-      <w:r>
-        <w:rPr>
-          <w:rFonts w:ascii="Times New Roman" w:hAnsi="Times New Roman" w:cs="Times New Roman"/>
-          <w:color w:val="000000"/>
-          <w:sz w:val="22"/>
-          <w:szCs w:val="22"/>
-        </w:rPr>
-        <w:t xml:space="preserve"> view and the diagram in 3.1.1.1.1. shows the general use of this application and the uses relations among the modules. The backend package has circularities because </w:t>
+        <w:t xml:space="preserve">This application is a game site that allows the logged users to see the available games in the site and buy them. The games are stored in a database, so the application is divided in two big modules: frontend and backend. The uses view and the diagram in 3.1.1.1.1. shows the general use of this application and the uses relations among the modules. The backend package has circularities because </w:t>
       </w:r>
     </w:p>
     <w:p>
@@ -25476,17 +24471,7 @@
           <w:sz w:val="22"/>
           <w:szCs w:val="22"/>
         </w:rPr>
-        <w:t>Login_</w:t>
-      </w:r>
-      <w:proofErr w:type="gramStart"/>
-      <w:r>
-        <w:rPr>
-          <w:rFonts w:ascii="Times New Roman" w:eastAsia="Times New Roman" w:hAnsi="Times New Roman" w:cs="Times New Roman"/>
-          <w:color w:val="000000"/>
-          <w:sz w:val="22"/>
-          <w:szCs w:val="22"/>
-        </w:rPr>
-        <w:t>page</w:t>
+        <w:t>Login_page</w:t>
       </w:r>
       <w:proofErr w:type="spellEnd"/>
       <w:r>
@@ -25496,37 +24481,7 @@
           <w:sz w:val="22"/>
           <w:szCs w:val="22"/>
         </w:rPr>
-        <w:t xml:space="preserve"> .</w:t>
-      </w:r>
-      <w:proofErr w:type="gramEnd"/>
-      <w:r>
-        <w:rPr>
-          <w:rFonts w:ascii="Times New Roman" w:eastAsia="Times New Roman" w:hAnsi="Times New Roman" w:cs="Times New Roman"/>
-          <w:color w:val="000000"/>
-          <w:sz w:val="22"/>
-          <w:szCs w:val="22"/>
-        </w:rPr>
-        <w:t xml:space="preserve"> The Wishlist, </w:t>
-      </w:r>
-      <w:proofErr w:type="gramStart"/>
-      <w:r>
-        <w:rPr>
-          <w:rFonts w:ascii="Times New Roman" w:eastAsia="Times New Roman" w:hAnsi="Times New Roman" w:cs="Times New Roman"/>
-          <w:color w:val="000000"/>
-          <w:sz w:val="22"/>
-          <w:szCs w:val="22"/>
-        </w:rPr>
-        <w:t>Cart ,</w:t>
-      </w:r>
-      <w:proofErr w:type="gramEnd"/>
-      <w:r>
-        <w:rPr>
-          <w:rFonts w:ascii="Times New Roman" w:eastAsia="Times New Roman" w:hAnsi="Times New Roman" w:cs="Times New Roman"/>
-          <w:color w:val="000000"/>
-          <w:sz w:val="22"/>
-          <w:szCs w:val="22"/>
-        </w:rPr>
-        <w:t xml:space="preserve"> Search and user share a relation of is-part-</w:t>
+        <w:t xml:space="preserve"> . The Wishlist, Cart , Search and user share a relation of is-part-</w:t>
       </w:r>
       <w:proofErr w:type="spellStart"/>
       <w:r>
@@ -25686,27 +24641,7 @@
           <w:sz w:val="22"/>
           <w:szCs w:val="22"/>
         </w:rPr>
-        <w:t xml:space="preserve"> with the Dashboard </w:t>
-      </w:r>
-      <w:proofErr w:type="gramStart"/>
-      <w:r>
-        <w:rPr>
-          <w:rFonts w:ascii="Times New Roman" w:eastAsia="Times New Roman" w:hAnsi="Times New Roman" w:cs="Times New Roman"/>
-          <w:color w:val="000000"/>
-          <w:sz w:val="22"/>
-          <w:szCs w:val="22"/>
-        </w:rPr>
-        <w:t>The</w:t>
-      </w:r>
-      <w:proofErr w:type="gramEnd"/>
-      <w:r>
-        <w:rPr>
-          <w:rFonts w:ascii="Times New Roman" w:eastAsia="Times New Roman" w:hAnsi="Times New Roman" w:cs="Times New Roman"/>
-          <w:color w:val="000000"/>
-          <w:sz w:val="22"/>
-          <w:szCs w:val="22"/>
-        </w:rPr>
-        <w:t xml:space="preserve"> Controllers and the Models share a relation of is-part-</w:t>
+        <w:t xml:space="preserve"> with the Dashboard The Controllers and the Models share a relation of is-part-</w:t>
       </w:r>
       <w:proofErr w:type="spellStart"/>
       <w:r>
@@ -25896,90 +24831,17 @@
         </w:numPr>
         <w:rPr>
           <w:rFonts w:ascii="Times New Roman" w:hAnsi="Times New Roman" w:cs="Times New Roman"/>
-        </w:rPr>
-      </w:pPr>
-      <w:r>
-        <w:rPr>
-          <w:rFonts w:ascii="Times New Roman" w:hAnsi="Times New Roman" w:cs="Times New Roman"/>
+          <w:i w:val="0"/>
+          <w:iCs/>
+        </w:rPr>
+      </w:pPr>
+      <w:r>
+        <w:rPr>
+          <w:rFonts w:ascii="Times New Roman" w:hAnsi="Times New Roman" w:cs="Times New Roman"/>
+          <w:i w:val="0"/>
+          <w:iCs/>
         </w:rPr>
         <w:t>The decomposition relation must adhere to the following constraints: Firstly, loops are strictly prohibited within the relation. Secondly, each module is limited to being a part of only one module and cannot be simultaneously involved in multiple modules</w:t>
-      </w:r>
-      <w:r>
-        <w:rPr>
-          <w:rFonts w:ascii="Times New Roman" w:hAnsi="Times New Roman" w:cs="Times New Roman"/>
-        </w:rPr>
-        <w:br/>
-      </w:r>
-      <w:r>
-        <w:rPr>
-          <w:rFonts w:ascii="Times New Roman" w:hAnsi="Times New Roman" w:cs="Times New Roman"/>
-          <w:highlight w:val="yellow"/>
-        </w:rPr>
-        <w:t>(</w:t>
-      </w:r>
-      <w:proofErr w:type="spellStart"/>
-      <w:r>
-        <w:rPr>
-          <w:rFonts w:ascii="Times New Roman" w:hAnsi="Times New Roman" w:cs="Times New Roman"/>
-          <w:highlight w:val="yellow"/>
-        </w:rPr>
-        <w:t>pq</w:t>
-      </w:r>
-      <w:proofErr w:type="spellEnd"/>
-      <w:r>
-        <w:rPr>
-          <w:rFonts w:ascii="Times New Roman" w:hAnsi="Times New Roman" w:cs="Times New Roman"/>
-          <w:highlight w:val="yellow"/>
-        </w:rPr>
-        <w:t xml:space="preserve"> é que </w:t>
-      </w:r>
-      <w:proofErr w:type="spellStart"/>
-      <w:r>
-        <w:rPr>
-          <w:rFonts w:ascii="Times New Roman" w:hAnsi="Times New Roman" w:cs="Times New Roman"/>
-          <w:highlight w:val="yellow"/>
-        </w:rPr>
-        <w:t>tá</w:t>
-      </w:r>
-      <w:proofErr w:type="spellEnd"/>
-      <w:r>
-        <w:rPr>
-          <w:rFonts w:ascii="Times New Roman" w:hAnsi="Times New Roman" w:cs="Times New Roman"/>
-          <w:highlight w:val="yellow"/>
-        </w:rPr>
-        <w:t xml:space="preserve"> </w:t>
-      </w:r>
-      <w:proofErr w:type="gramStart"/>
-      <w:r>
-        <w:rPr>
-          <w:rFonts w:ascii="Times New Roman" w:hAnsi="Times New Roman" w:cs="Times New Roman"/>
-          <w:highlight w:val="yellow"/>
-        </w:rPr>
-        <w:t>a</w:t>
-      </w:r>
-      <w:proofErr w:type="gramEnd"/>
-      <w:r>
-        <w:rPr>
-          <w:rFonts w:ascii="Times New Roman" w:hAnsi="Times New Roman" w:cs="Times New Roman"/>
-          <w:highlight w:val="yellow"/>
-        </w:rPr>
-        <w:t xml:space="preserve"> </w:t>
-      </w:r>
-      <w:proofErr w:type="spellStart"/>
-      <w:r>
-        <w:rPr>
-          <w:rFonts w:ascii="Times New Roman" w:hAnsi="Times New Roman" w:cs="Times New Roman"/>
-          <w:highlight w:val="yellow"/>
-        </w:rPr>
-        <w:t>italicco</w:t>
-      </w:r>
-      <w:proofErr w:type="spellEnd"/>
-      <w:r>
-        <w:rPr>
-          <w:rFonts w:ascii="Times New Roman" w:hAnsi="Times New Roman" w:cs="Times New Roman"/>
-          <w:highlight w:val="yellow"/>
-        </w:rPr>
-        <w:t>??)</w:t>
       </w:r>
     </w:p>
     <w:p>
@@ -26129,27 +24991,7 @@
           <w:sz w:val="22"/>
           <w:szCs w:val="22"/>
         </w:rPr>
-        <w:t xml:space="preserve"> the </w:t>
-      </w:r>
-      <w:proofErr w:type="gramStart"/>
-      <w:r>
-        <w:rPr>
-          <w:rFonts w:ascii="Times New Roman" w:eastAsia="Times New Roman" w:hAnsi="Times New Roman" w:cs="Times New Roman"/>
-          <w:color w:val="000000"/>
-          <w:sz w:val="22"/>
-          <w:szCs w:val="22"/>
-        </w:rPr>
-        <w:t>models</w:t>
-      </w:r>
-      <w:proofErr w:type="gramEnd"/>
-      <w:r>
-        <w:rPr>
-          <w:rFonts w:ascii="Times New Roman" w:eastAsia="Times New Roman" w:hAnsi="Times New Roman" w:cs="Times New Roman"/>
-          <w:color w:val="000000"/>
-          <w:sz w:val="22"/>
-          <w:szCs w:val="22"/>
-        </w:rPr>
-        <w:t xml:space="preserve"> package.</w:t>
+        <w:t xml:space="preserve"> the models package.</w:t>
       </w:r>
     </w:p>
     <w:p>
@@ -26277,10 +25119,8 @@
           <w:color w:val="000000"/>
           <w:sz w:val="22"/>
           <w:szCs w:val="22"/>
-          <w:lang w:val="pt-PT"/>
-        </w:rPr>
-      </w:pPr>
-      <w:proofErr w:type="spellStart"/>
+        </w:rPr>
+      </w:pPr>
       <w:r>
         <w:rPr>
           <w:rFonts w:ascii="Times New Roman" w:hAnsi="Times New Roman" w:cs="Times New Roman"/>
@@ -26288,18 +25128,15 @@
           <w:sz w:val="22"/>
           <w:szCs w:val="22"/>
           <w:u w:val="single"/>
-          <w:lang w:val="pt-PT"/>
         </w:rPr>
         <w:t>Labels</w:t>
       </w:r>
-      <w:proofErr w:type="spellEnd"/>
-      <w:r>
-        <w:rPr>
-          <w:rFonts w:ascii="Times New Roman" w:hAnsi="Times New Roman" w:cs="Times New Roman"/>
-          <w:color w:val="000000"/>
-          <w:sz w:val="22"/>
-          <w:szCs w:val="22"/>
-          <w:lang w:val="pt-PT"/>
+      <w:r>
+        <w:rPr>
+          <w:rFonts w:ascii="Times New Roman" w:hAnsi="Times New Roman" w:cs="Times New Roman"/>
+          <w:color w:val="000000"/>
+          <w:sz w:val="22"/>
+          <w:szCs w:val="22"/>
         </w:rPr>
         <w:t>:</w:t>
       </w:r>
@@ -26527,27 +25364,7 @@
           <w:sz w:val="22"/>
           <w:szCs w:val="22"/>
         </w:rPr>
-        <w:t xml:space="preserve">   Entity A has a relation 1 to many (optional) </w:t>
-      </w:r>
-      <w:proofErr w:type="gramStart"/>
-      <w:r>
-        <w:rPr>
-          <w:rFonts w:ascii="Times New Roman" w:hAnsi="Times New Roman" w:cs="Times New Roman"/>
-          <w:color w:val="000000"/>
-          <w:sz w:val="22"/>
-          <w:szCs w:val="22"/>
-        </w:rPr>
-        <w:t>relation</w:t>
-      </w:r>
-      <w:proofErr w:type="gramEnd"/>
-      <w:r>
-        <w:rPr>
-          <w:rFonts w:ascii="Times New Roman" w:hAnsi="Times New Roman" w:cs="Times New Roman"/>
-          <w:color w:val="000000"/>
-          <w:sz w:val="22"/>
-          <w:szCs w:val="22"/>
-        </w:rPr>
-        <w:t xml:space="preserve"> with Entity B</w:t>
+        <w:t xml:space="preserve">   Entity A has a relation 1 to many (optional) relation with Entity B</w:t>
       </w:r>
     </w:p>
     <w:p>
@@ -27380,27 +26197,7 @@
           <w:sz w:val="22"/>
           <w:szCs w:val="22"/>
         </w:rPr>
-        <w:t xml:space="preserve"> the </w:t>
-      </w:r>
-      <w:proofErr w:type="gramStart"/>
-      <w:r>
-        <w:rPr>
-          <w:rFonts w:ascii="Times New Roman" w:eastAsia="Times New Roman" w:hAnsi="Times New Roman" w:cs="Times New Roman"/>
-          <w:color w:val="000000"/>
-          <w:sz w:val="22"/>
-          <w:szCs w:val="22"/>
-        </w:rPr>
-        <w:t>models</w:t>
-      </w:r>
-      <w:proofErr w:type="gramEnd"/>
-      <w:r>
-        <w:rPr>
-          <w:rFonts w:ascii="Times New Roman" w:eastAsia="Times New Roman" w:hAnsi="Times New Roman" w:cs="Times New Roman"/>
-          <w:color w:val="000000"/>
-          <w:sz w:val="22"/>
-          <w:szCs w:val="22"/>
-        </w:rPr>
-        <w:t xml:space="preserve"> package.</w:t>
+        <w:t xml:space="preserve"> the models package.</w:t>
       </w:r>
     </w:p>
     <w:p>
@@ -28027,6 +26824,19 @@
         </w:rPr>
         <w:t>Google drive: the drive that stores the images and the videos of the games.</w:t>
       </w:r>
+    </w:p>
+    <w:p>
+      <w:pPr>
+        <w:pStyle w:val="Body"/>
+        <w:numPr>
+          <w:ilvl w:val="0"/>
+          <w:numId w:val="23"/>
+        </w:numPr>
+        <w:ind w:left="1134"/>
+        <w:rPr>
+          <w:rFonts w:ascii="Times New Roman" w:hAnsi="Times New Roman" w:cs="Times New Roman"/>
+        </w:rPr>
+      </w:pPr>
     </w:p>
     <w:p>
       <w:pPr>
@@ -28578,6 +27388,715 @@
           <w:rFonts w:ascii="Times New Roman" w:hAnsi="Times New Roman" w:cs="Times New Roman"/>
         </w:rPr>
         <w:lastRenderedPageBreak/>
+        <w:t>SonarCloud</w:t>
+      </w:r>
+    </w:p>
+    <w:p>
+      <w:pPr>
+        <w:pStyle w:val="Body"/>
+        <w:spacing w:line="240" w:lineRule="auto"/>
+        <w:rPr>
+          <w:rFonts w:ascii="Times New Roman" w:hAnsi="Times New Roman" w:cs="Times New Roman"/>
+        </w:rPr>
+      </w:pPr>
+      <w:r>
+        <w:rPr>
+          <w:rFonts w:ascii="Times New Roman" w:hAnsi="Times New Roman" w:cs="Times New Roman"/>
+        </w:rPr>
+        <w:t xml:space="preserve">The system underwent analysis using </w:t>
+      </w:r>
+      <w:proofErr w:type="spellStart"/>
+      <w:r>
+        <w:rPr>
+          <w:rFonts w:ascii="Times New Roman" w:hAnsi="Times New Roman" w:cs="Times New Roman"/>
+        </w:rPr>
+        <w:t>SonarCloud</w:t>
+      </w:r>
+      <w:proofErr w:type="spellEnd"/>
+      <w:r>
+        <w:rPr>
+          <w:rFonts w:ascii="Times New Roman" w:hAnsi="Times New Roman" w:cs="Times New Roman"/>
+        </w:rPr>
+        <w:t>, an extension of GitHub, to assess its quality attributes. The tool evaluates Reliability, Security, Security Hotspots, and Maintainability on a grading scale from E to A.</w:t>
+      </w:r>
+    </w:p>
+    <w:p>
+      <w:pPr>
+        <w:pStyle w:val="Body"/>
+        <w:numPr>
+          <w:ilvl w:val="1"/>
+          <w:numId w:val="8"/>
+        </w:numPr>
+        <w:spacing w:line="240" w:lineRule="auto"/>
+        <w:rPr>
+          <w:rFonts w:ascii="Times New Roman" w:hAnsi="Times New Roman" w:cs="Times New Roman"/>
+          <w:sz w:val="28"/>
+          <w:szCs w:val="28"/>
+        </w:rPr>
+      </w:pPr>
+      <w:r>
+        <w:rPr>
+          <w:rFonts w:ascii="Times New Roman" w:hAnsi="Times New Roman" w:cs="Times New Roman"/>
+          <w:b/>
+          <w:bCs/>
+          <w:sz w:val="28"/>
+          <w:szCs w:val="28"/>
+        </w:rPr>
+        <w:t>Reliability</w:t>
+      </w:r>
+      <w:r>
+        <w:rPr>
+          <w:rFonts w:ascii="Times New Roman" w:hAnsi="Times New Roman" w:cs="Times New Roman"/>
+          <w:sz w:val="28"/>
+          <w:szCs w:val="28"/>
+        </w:rPr>
+        <w:t>:</w:t>
+      </w:r>
+    </w:p>
+    <w:p>
+      <w:pPr>
+        <w:pStyle w:val="Body"/>
+        <w:numPr>
+          <w:ilvl w:val="0"/>
+          <w:numId w:val="27"/>
+        </w:numPr>
+        <w:spacing w:line="240" w:lineRule="auto"/>
+        <w:rPr>
+          <w:rFonts w:ascii="Times New Roman" w:hAnsi="Times New Roman" w:cs="Times New Roman"/>
+        </w:rPr>
+      </w:pPr>
+      <w:r>
+        <w:rPr>
+          <w:rFonts w:ascii="Times New Roman" w:hAnsi="Times New Roman" w:cs="Times New Roman"/>
+        </w:rPr>
+        <w:t>Rating: D</w:t>
+      </w:r>
+    </w:p>
+    <w:p>
+      <w:pPr>
+        <w:pStyle w:val="Body"/>
+        <w:numPr>
+          <w:ilvl w:val="0"/>
+          <w:numId w:val="27"/>
+        </w:numPr>
+        <w:spacing w:line="240" w:lineRule="auto"/>
+        <w:rPr>
+          <w:rFonts w:ascii="Times New Roman" w:hAnsi="Times New Roman" w:cs="Times New Roman"/>
+        </w:rPr>
+      </w:pPr>
+      <w:r>
+        <w:rPr>
+          <w:rFonts w:ascii="Times New Roman" w:hAnsi="Times New Roman" w:cs="Times New Roman"/>
+        </w:rPr>
+        <w:t>Bugs (336):</w:t>
+      </w:r>
+    </w:p>
+    <w:p>
+      <w:pPr>
+        <w:pStyle w:val="Body"/>
+        <w:numPr>
+          <w:ilvl w:val="1"/>
+          <w:numId w:val="27"/>
+        </w:numPr>
+        <w:spacing w:line="240" w:lineRule="auto"/>
+        <w:rPr>
+          <w:rFonts w:ascii="Times New Roman" w:hAnsi="Times New Roman" w:cs="Times New Roman"/>
+        </w:rPr>
+      </w:pPr>
+      <w:r>
+        <w:rPr>
+          <w:rFonts w:ascii="Times New Roman" w:hAnsi="Times New Roman" w:cs="Times New Roman"/>
+        </w:rPr>
+        <w:t>Frontend (Angular - 73 bugs): These bugs might impact the user experience on the client interface, such as rendering issues, unresponsive interactions, or logic errors in the Angular frontend.</w:t>
+      </w:r>
+    </w:p>
+    <w:p>
+      <w:pPr>
+        <w:pStyle w:val="Body"/>
+        <w:numPr>
+          <w:ilvl w:val="1"/>
+          <w:numId w:val="27"/>
+        </w:numPr>
+        <w:spacing w:line="240" w:lineRule="auto"/>
+        <w:rPr>
+          <w:rFonts w:ascii="Times New Roman" w:hAnsi="Times New Roman" w:cs="Times New Roman"/>
+        </w:rPr>
+      </w:pPr>
+      <w:r>
+        <w:rPr>
+          <w:rFonts w:ascii="Times New Roman" w:hAnsi="Times New Roman" w:cs="Times New Roman"/>
+        </w:rPr>
+        <w:t>Backend (Node.js/Express.js - 263 bugs): Backend bugs could lead to server failures, like data handling errors, inadequate input validation, or security issues exploitable by malicious users.</w:t>
+      </w:r>
+    </w:p>
+    <w:p>
+      <w:pPr>
+        <w:pStyle w:val="Body"/>
+        <w:numPr>
+          <w:ilvl w:val="0"/>
+          <w:numId w:val="27"/>
+        </w:numPr>
+        <w:spacing w:line="240" w:lineRule="auto"/>
+        <w:rPr>
+          <w:rFonts w:ascii="Times New Roman" w:hAnsi="Times New Roman" w:cs="Times New Roman"/>
+        </w:rPr>
+      </w:pPr>
+      <w:r>
+        <w:rPr>
+          <w:rFonts w:ascii="Times New Roman" w:hAnsi="Times New Roman" w:cs="Times New Roman"/>
+        </w:rPr>
+        <w:t>Severity: High (2), Medium (298), Low (36):</w:t>
+      </w:r>
+    </w:p>
+    <w:p>
+      <w:pPr>
+        <w:pStyle w:val="Body"/>
+        <w:numPr>
+          <w:ilvl w:val="1"/>
+          <w:numId w:val="27"/>
+        </w:numPr>
+        <w:spacing w:line="240" w:lineRule="auto"/>
+        <w:rPr>
+          <w:rFonts w:ascii="Times New Roman" w:hAnsi="Times New Roman" w:cs="Times New Roman"/>
+        </w:rPr>
+      </w:pPr>
+      <w:r>
+        <w:rPr>
+          <w:rFonts w:ascii="Times New Roman" w:hAnsi="Times New Roman" w:cs="Times New Roman"/>
+        </w:rPr>
+        <w:t>Issues with high severity typically hold greater priority and might pose serious threats to system stability, security, or functionality. Medium and low-severity bugs indicate less critical issues but still demand attention.</w:t>
+      </w:r>
+    </w:p>
+    <w:p>
+      <w:pPr>
+        <w:pStyle w:val="Body"/>
+        <w:spacing w:line="240" w:lineRule="auto"/>
+        <w:rPr>
+          <w:rFonts w:ascii="Times New Roman" w:hAnsi="Times New Roman" w:cs="Times New Roman"/>
+        </w:rPr>
+      </w:pPr>
+    </w:p>
+    <w:p>
+      <w:pPr>
+        <w:pStyle w:val="Body"/>
+        <w:numPr>
+          <w:ilvl w:val="1"/>
+          <w:numId w:val="8"/>
+        </w:numPr>
+        <w:spacing w:line="240" w:lineRule="auto"/>
+        <w:rPr>
+          <w:rFonts w:ascii="Times New Roman" w:hAnsi="Times New Roman" w:cs="Times New Roman"/>
+          <w:sz w:val="28"/>
+          <w:szCs w:val="28"/>
+        </w:rPr>
+      </w:pPr>
+      <w:r>
+        <w:rPr>
+          <w:rFonts w:ascii="Times New Roman" w:hAnsi="Times New Roman" w:cs="Times New Roman"/>
+          <w:b/>
+          <w:bCs/>
+          <w:sz w:val="28"/>
+          <w:szCs w:val="28"/>
+        </w:rPr>
+        <w:t>Maintainability</w:t>
+      </w:r>
+      <w:r>
+        <w:rPr>
+          <w:rFonts w:ascii="Times New Roman" w:hAnsi="Times New Roman" w:cs="Times New Roman"/>
+          <w:sz w:val="28"/>
+          <w:szCs w:val="28"/>
+        </w:rPr>
+        <w:t>:</w:t>
+      </w:r>
+    </w:p>
+    <w:p>
+      <w:pPr>
+        <w:pStyle w:val="Body"/>
+        <w:numPr>
+          <w:ilvl w:val="0"/>
+          <w:numId w:val="26"/>
+        </w:numPr>
+        <w:spacing w:line="240" w:lineRule="auto"/>
+        <w:rPr>
+          <w:rFonts w:ascii="Times New Roman" w:hAnsi="Times New Roman" w:cs="Times New Roman"/>
+        </w:rPr>
+      </w:pPr>
+      <w:r>
+        <w:rPr>
+          <w:rFonts w:ascii="Times New Roman" w:hAnsi="Times New Roman" w:cs="Times New Roman"/>
+        </w:rPr>
+        <w:t>Rating: A</w:t>
+      </w:r>
+    </w:p>
+    <w:p>
+      <w:pPr>
+        <w:pStyle w:val="Body"/>
+        <w:numPr>
+          <w:ilvl w:val="0"/>
+          <w:numId w:val="26"/>
+        </w:numPr>
+        <w:spacing w:line="240" w:lineRule="auto"/>
+        <w:rPr>
+          <w:rFonts w:ascii="Times New Roman" w:hAnsi="Times New Roman" w:cs="Times New Roman"/>
+        </w:rPr>
+      </w:pPr>
+      <w:r>
+        <w:rPr>
+          <w:rFonts w:ascii="Times New Roman" w:hAnsi="Times New Roman" w:cs="Times New Roman"/>
+        </w:rPr>
+        <w:t>Code Smells (202):</w:t>
+      </w:r>
+    </w:p>
+    <w:p>
+      <w:pPr>
+        <w:pStyle w:val="Body"/>
+        <w:numPr>
+          <w:ilvl w:val="1"/>
+          <w:numId w:val="26"/>
+        </w:numPr>
+        <w:spacing w:line="240" w:lineRule="auto"/>
+        <w:rPr>
+          <w:rFonts w:ascii="Times New Roman" w:hAnsi="Times New Roman" w:cs="Times New Roman"/>
+        </w:rPr>
+      </w:pPr>
+      <w:r>
+        <w:rPr>
+          <w:rFonts w:ascii="Times New Roman" w:hAnsi="Times New Roman" w:cs="Times New Roman"/>
+        </w:rPr>
+        <w:t>Frontend (Angular - 117 code smells): Code smells may pinpoint code areas that are hard to understand, maintained in a complex manner, or could be optimized for better readability and maintainability.</w:t>
+      </w:r>
+    </w:p>
+    <w:p>
+      <w:pPr>
+        <w:pStyle w:val="Body"/>
+        <w:numPr>
+          <w:ilvl w:val="1"/>
+          <w:numId w:val="26"/>
+        </w:numPr>
+        <w:spacing w:line="240" w:lineRule="auto"/>
+        <w:rPr>
+          <w:rFonts w:ascii="Times New Roman" w:hAnsi="Times New Roman" w:cs="Times New Roman"/>
+        </w:rPr>
+      </w:pPr>
+      <w:r>
+        <w:rPr>
+          <w:rFonts w:ascii="Times New Roman" w:hAnsi="Times New Roman" w:cs="Times New Roman"/>
+        </w:rPr>
+        <w:t>Backend (Node.js - 85 code smells): Maintenance issues in the backend might affect scalability, efficiency, or code readability, making it harder to maintain and expand.</w:t>
+      </w:r>
+    </w:p>
+    <w:p>
+      <w:pPr>
+        <w:pStyle w:val="Body"/>
+        <w:numPr>
+          <w:ilvl w:val="0"/>
+          <w:numId w:val="26"/>
+        </w:numPr>
+        <w:spacing w:line="240" w:lineRule="auto"/>
+        <w:rPr>
+          <w:rFonts w:ascii="Times New Roman" w:hAnsi="Times New Roman" w:cs="Times New Roman"/>
+        </w:rPr>
+      </w:pPr>
+      <w:r>
+        <w:rPr>
+          <w:rFonts w:ascii="Times New Roman" w:hAnsi="Times New Roman" w:cs="Times New Roman"/>
+        </w:rPr>
+        <w:t>Severity: High (35), Medium (74), Low (93):</w:t>
+      </w:r>
+    </w:p>
+    <w:p>
+      <w:pPr>
+        <w:pStyle w:val="Body"/>
+        <w:numPr>
+          <w:ilvl w:val="1"/>
+          <w:numId w:val="26"/>
+        </w:numPr>
+        <w:spacing w:line="240" w:lineRule="auto"/>
+        <w:rPr>
+          <w:rFonts w:ascii="Times New Roman" w:hAnsi="Times New Roman" w:cs="Times New Roman"/>
+        </w:rPr>
+      </w:pPr>
+      <w:r>
+        <w:rPr>
+          <w:rFonts w:ascii="Times New Roman" w:hAnsi="Times New Roman" w:cs="Times New Roman"/>
+        </w:rPr>
+        <w:t>High severity code smells often signify more critical issues needing immediate attention, like hard-to-understand code, potential security flaws, or errors impacting future maintenance.</w:t>
+      </w:r>
+    </w:p>
+    <w:p>
+      <w:pPr>
+        <w:pStyle w:val="Body"/>
+        <w:spacing w:line="240" w:lineRule="auto"/>
+        <w:ind w:left="720"/>
+        <w:rPr>
+          <w:rFonts w:ascii="Times New Roman" w:hAnsi="Times New Roman" w:cs="Times New Roman"/>
+        </w:rPr>
+      </w:pPr>
+    </w:p>
+    <w:p>
+      <w:pPr>
+        <w:pStyle w:val="Body"/>
+        <w:spacing w:line="240" w:lineRule="auto"/>
+        <w:ind w:left="720"/>
+        <w:rPr>
+          <w:rFonts w:ascii="Times New Roman" w:hAnsi="Times New Roman" w:cs="Times New Roman"/>
+        </w:rPr>
+      </w:pPr>
+    </w:p>
+    <w:p>
+      <w:pPr>
+        <w:pStyle w:val="Body"/>
+        <w:spacing w:line="240" w:lineRule="auto"/>
+        <w:ind w:left="720"/>
+        <w:rPr>
+          <w:rFonts w:ascii="Times New Roman" w:hAnsi="Times New Roman" w:cs="Times New Roman"/>
+        </w:rPr>
+      </w:pPr>
+    </w:p>
+    <w:p>
+      <w:pPr>
+        <w:pStyle w:val="Body"/>
+        <w:spacing w:line="240" w:lineRule="auto"/>
+        <w:rPr>
+          <w:rFonts w:ascii="Times New Roman" w:hAnsi="Times New Roman" w:cs="Times New Roman"/>
+        </w:rPr>
+      </w:pPr>
+    </w:p>
+    <w:p>
+      <w:pPr>
+        <w:pStyle w:val="Body"/>
+        <w:numPr>
+          <w:ilvl w:val="1"/>
+          <w:numId w:val="8"/>
+        </w:numPr>
+        <w:spacing w:line="240" w:lineRule="auto"/>
+        <w:rPr>
+          <w:rFonts w:ascii="Times New Roman" w:hAnsi="Times New Roman" w:cs="Times New Roman"/>
+        </w:rPr>
+      </w:pPr>
+      <w:r>
+        <w:rPr>
+          <w:rFonts w:ascii="Times New Roman" w:hAnsi="Times New Roman" w:cs="Times New Roman"/>
+          <w:b/>
+          <w:bCs/>
+          <w:sz w:val="28"/>
+          <w:szCs w:val="28"/>
+        </w:rPr>
+        <w:lastRenderedPageBreak/>
+        <w:t>Security</w:t>
+      </w:r>
+      <w:r>
+        <w:rPr>
+          <w:rFonts w:ascii="Times New Roman" w:hAnsi="Times New Roman" w:cs="Times New Roman"/>
+        </w:rPr>
+        <w:t>:</w:t>
+      </w:r>
+    </w:p>
+    <w:p>
+      <w:pPr>
+        <w:pStyle w:val="Body"/>
+        <w:numPr>
+          <w:ilvl w:val="0"/>
+          <w:numId w:val="28"/>
+        </w:numPr>
+        <w:spacing w:line="240" w:lineRule="auto"/>
+        <w:rPr>
+          <w:rFonts w:ascii="Times New Roman" w:hAnsi="Times New Roman" w:cs="Times New Roman"/>
+        </w:rPr>
+      </w:pPr>
+      <w:r>
+        <w:rPr>
+          <w:rFonts w:ascii="Times New Roman" w:hAnsi="Times New Roman" w:cs="Times New Roman"/>
+        </w:rPr>
+        <w:t>Rating: E</w:t>
+      </w:r>
+    </w:p>
+    <w:p>
+      <w:pPr>
+        <w:pStyle w:val="Body"/>
+        <w:numPr>
+          <w:ilvl w:val="0"/>
+          <w:numId w:val="28"/>
+        </w:numPr>
+        <w:spacing w:line="240" w:lineRule="auto"/>
+        <w:rPr>
+          <w:rFonts w:ascii="Times New Roman" w:hAnsi="Times New Roman" w:cs="Times New Roman"/>
+        </w:rPr>
+      </w:pPr>
+      <w:r>
+        <w:rPr>
+          <w:rFonts w:ascii="Times New Roman" w:hAnsi="Times New Roman" w:cs="Times New Roman"/>
+        </w:rPr>
+        <w:t>Severity: High (2):</w:t>
+      </w:r>
+    </w:p>
+    <w:p>
+      <w:pPr>
+        <w:pStyle w:val="Body"/>
+        <w:numPr>
+          <w:ilvl w:val="1"/>
+          <w:numId w:val="28"/>
+        </w:numPr>
+        <w:spacing w:line="240" w:lineRule="auto"/>
+        <w:rPr>
+          <w:rFonts w:ascii="Times New Roman" w:hAnsi="Times New Roman" w:cs="Times New Roman"/>
+        </w:rPr>
+      </w:pPr>
+      <w:r>
+        <w:rPr>
+          <w:rFonts w:ascii="Times New Roman" w:hAnsi="Times New Roman" w:cs="Times New Roman"/>
+        </w:rPr>
+        <w:t>Backend (MongoDB - 2): The recommendation to change and remove database passwords from the code is critical for security. These exposed passwords could lead to security breaches and unauthorized access to the database.</w:t>
+      </w:r>
+    </w:p>
+    <w:p>
+      <w:pPr>
+        <w:pStyle w:val="Body"/>
+        <w:spacing w:line="240" w:lineRule="auto"/>
+        <w:rPr>
+          <w:rFonts w:ascii="Times New Roman" w:hAnsi="Times New Roman" w:cs="Times New Roman"/>
+        </w:rPr>
+      </w:pPr>
+    </w:p>
+    <w:p>
+      <w:pPr>
+        <w:pStyle w:val="Body"/>
+        <w:numPr>
+          <w:ilvl w:val="1"/>
+          <w:numId w:val="8"/>
+        </w:numPr>
+        <w:spacing w:line="240" w:lineRule="auto"/>
+        <w:rPr>
+          <w:rFonts w:ascii="Times New Roman" w:hAnsi="Times New Roman" w:cs="Times New Roman"/>
+          <w:b/>
+          <w:bCs/>
+          <w:sz w:val="28"/>
+          <w:szCs w:val="28"/>
+        </w:rPr>
+      </w:pPr>
+      <w:r>
+        <w:rPr>
+          <w:rFonts w:ascii="Times New Roman" w:hAnsi="Times New Roman" w:cs="Times New Roman"/>
+          <w:b/>
+          <w:bCs/>
+          <w:sz w:val="28"/>
+          <w:szCs w:val="28"/>
+        </w:rPr>
+        <w:t>Security Review:</w:t>
+      </w:r>
+    </w:p>
+    <w:p>
+      <w:pPr>
+        <w:pStyle w:val="Body"/>
+        <w:numPr>
+          <w:ilvl w:val="0"/>
+          <w:numId w:val="29"/>
+        </w:numPr>
+        <w:spacing w:line="240" w:lineRule="auto"/>
+        <w:rPr>
+          <w:rFonts w:ascii="Times New Roman" w:hAnsi="Times New Roman" w:cs="Times New Roman"/>
+        </w:rPr>
+      </w:pPr>
+      <w:r>
+        <w:rPr>
+          <w:rFonts w:ascii="Times New Roman" w:hAnsi="Times New Roman" w:cs="Times New Roman"/>
+        </w:rPr>
+        <w:t>Rating: E</w:t>
+      </w:r>
+    </w:p>
+    <w:p>
+      <w:pPr>
+        <w:pStyle w:val="Body"/>
+        <w:numPr>
+          <w:ilvl w:val="0"/>
+          <w:numId w:val="29"/>
+        </w:numPr>
+        <w:spacing w:line="240" w:lineRule="auto"/>
+        <w:rPr>
+          <w:rFonts w:ascii="Times New Roman" w:hAnsi="Times New Roman" w:cs="Times New Roman"/>
+        </w:rPr>
+      </w:pPr>
+      <w:r>
+        <w:rPr>
+          <w:rFonts w:ascii="Times New Roman" w:hAnsi="Times New Roman" w:cs="Times New Roman"/>
+        </w:rPr>
+        <w:t>Security Hotspots (40):</w:t>
+      </w:r>
+    </w:p>
+    <w:p>
+      <w:pPr>
+        <w:pStyle w:val="Body"/>
+        <w:numPr>
+          <w:ilvl w:val="1"/>
+          <w:numId w:val="29"/>
+        </w:numPr>
+        <w:spacing w:line="240" w:lineRule="auto"/>
+        <w:rPr>
+          <w:rFonts w:ascii="Times New Roman" w:hAnsi="Times New Roman" w:cs="Times New Roman"/>
+        </w:rPr>
+      </w:pPr>
+      <w:r>
+        <w:rPr>
+          <w:rFonts w:ascii="Times New Roman" w:hAnsi="Times New Roman" w:cs="Times New Roman"/>
+        </w:rPr>
+        <w:t>Backend (37 Security Hotspots): This might indicate specific areas in the backend code requiring immediate attention due to potential security vulnerabilities.</w:t>
+      </w:r>
+    </w:p>
+    <w:p>
+      <w:pPr>
+        <w:pStyle w:val="Body"/>
+        <w:numPr>
+          <w:ilvl w:val="1"/>
+          <w:numId w:val="29"/>
+        </w:numPr>
+        <w:spacing w:line="240" w:lineRule="auto"/>
+        <w:rPr>
+          <w:rFonts w:ascii="Times New Roman" w:hAnsi="Times New Roman" w:cs="Times New Roman"/>
+        </w:rPr>
+      </w:pPr>
+      <w:r>
+        <w:rPr>
+          <w:rFonts w:ascii="Times New Roman" w:hAnsi="Times New Roman" w:cs="Times New Roman"/>
+        </w:rPr>
+        <w:t>Frontend (3 Security Hotspots): Additionally, there are three security hotspots identified in the frontend code that also demand immediate attention due to potential security vulnerabilities.</w:t>
+      </w:r>
+    </w:p>
+    <w:p>
+      <w:pPr>
+        <w:pStyle w:val="Body"/>
+        <w:spacing w:line="240" w:lineRule="auto"/>
+        <w:ind w:left="432"/>
+        <w:rPr>
+          <w:rFonts w:ascii="Times New Roman" w:hAnsi="Times New Roman" w:cs="Times New Roman"/>
+          <w:b/>
+          <w:bCs/>
+          <w:sz w:val="28"/>
+          <w:szCs w:val="28"/>
+        </w:rPr>
+      </w:pPr>
+    </w:p>
+    <w:p>
+      <w:pPr>
+        <w:pStyle w:val="Body"/>
+        <w:numPr>
+          <w:ilvl w:val="1"/>
+          <w:numId w:val="8"/>
+        </w:numPr>
+        <w:spacing w:line="240" w:lineRule="auto"/>
+        <w:rPr>
+          <w:rFonts w:ascii="Times New Roman" w:hAnsi="Times New Roman" w:cs="Times New Roman"/>
+          <w:b/>
+          <w:bCs/>
+          <w:sz w:val="28"/>
+          <w:szCs w:val="28"/>
+        </w:rPr>
+      </w:pPr>
+      <w:r>
+        <w:rPr>
+          <w:rFonts w:ascii="Times New Roman" w:hAnsi="Times New Roman" w:cs="Times New Roman"/>
+          <w:b/>
+          <w:bCs/>
+          <w:sz w:val="28"/>
+          <w:szCs w:val="28"/>
+        </w:rPr>
+        <w:t>Duplications:</w:t>
+      </w:r>
+    </w:p>
+    <w:p>
+      <w:pPr>
+        <w:pStyle w:val="Body"/>
+        <w:numPr>
+          <w:ilvl w:val="0"/>
+          <w:numId w:val="30"/>
+        </w:numPr>
+        <w:spacing w:line="240" w:lineRule="auto"/>
+        <w:rPr>
+          <w:rFonts w:ascii="Times New Roman" w:hAnsi="Times New Roman" w:cs="Times New Roman"/>
+        </w:rPr>
+      </w:pPr>
+      <w:r>
+        <w:rPr>
+          <w:rFonts w:ascii="Times New Roman" w:hAnsi="Times New Roman" w:cs="Times New Roman"/>
+        </w:rPr>
+        <w:t>Backend (3.2%); Frontend (1.7%):</w:t>
+      </w:r>
+    </w:p>
+    <w:p>
+      <w:pPr>
+        <w:pStyle w:val="Body"/>
+        <w:numPr>
+          <w:ilvl w:val="1"/>
+          <w:numId w:val="30"/>
+        </w:numPr>
+        <w:spacing w:line="240" w:lineRule="auto"/>
+        <w:rPr>
+          <w:rFonts w:ascii="Times New Roman" w:hAnsi="Times New Roman" w:cs="Times New Roman"/>
+        </w:rPr>
+      </w:pPr>
+      <w:r>
+        <w:rPr>
+          <w:rFonts w:ascii="Times New Roman" w:hAnsi="Times New Roman" w:cs="Times New Roman"/>
+        </w:rPr>
+        <w:t>Duplications: Despite relatively low percentages, code duplications can lead to unnecessary complexity, making maintenance difficult and introducing more opportunities for errors.</w:t>
+      </w:r>
+    </w:p>
+    <w:p>
+      <w:pPr>
+        <w:pStyle w:val="Body"/>
+        <w:spacing w:line="240" w:lineRule="auto"/>
+        <w:rPr>
+          <w:rFonts w:ascii="Times New Roman" w:hAnsi="Times New Roman" w:cs="Times New Roman"/>
+        </w:rPr>
+      </w:pPr>
+    </w:p>
+    <w:p>
+      <w:pPr>
+        <w:pStyle w:val="Body"/>
+        <w:spacing w:line="240" w:lineRule="auto"/>
+        <w:rPr>
+          <w:rFonts w:ascii="Times New Roman" w:hAnsi="Times New Roman" w:cs="Times New Roman"/>
+        </w:rPr>
+      </w:pPr>
+    </w:p>
+    <w:p>
+      <w:pPr>
+        <w:pStyle w:val="Body"/>
+      </w:pPr>
+      <w:r>
+        <w:rPr>
+          <w:rFonts w:ascii="Times New Roman" w:hAnsi="Times New Roman" w:cs="Times New Roman"/>
+        </w:rPr>
+        <w:t xml:space="preserve">In conclusion, while the project shows strengths in Maintainability, there are critical areas requiring immediate attention in Reliability and Security. Resolving bugs, addressing code smells, handling security vulnerabilities, reducing duplications, and focusing on critical security points are vital steps toward enhancing the overall quality of project. These actions are essential for ensuring a more reliable, maintainable, and secure codebase, ultimately improving the user </w:t>
+      </w:r>
+      <w:r>
+        <w:rPr>
+          <w:rFonts w:ascii="Times New Roman" w:hAnsi="Times New Roman" w:cs="Times New Roman"/>
+        </w:rPr>
+        <w:t>experience,</w:t>
+      </w:r>
+      <w:r>
+        <w:rPr>
+          <w:rFonts w:ascii="Times New Roman" w:hAnsi="Times New Roman" w:cs="Times New Roman"/>
+        </w:rPr>
+        <w:t xml:space="preserve"> and fortifying the system against potential threats.</w:t>
+      </w:r>
+    </w:p>
+    <w:p>
+      <w:pPr>
+        <w:pStyle w:val="Ttulo1"/>
+        <w:numPr>
+          <w:ilvl w:val="0"/>
+          <w:numId w:val="8"/>
+        </w:numPr>
+        <w:rPr>
+          <w:rFonts w:ascii="Times New Roman" w:hAnsi="Times New Roman" w:cs="Times New Roman"/>
+        </w:rPr>
+      </w:pPr>
+      <w:r>
+        <w:rPr>
+          <w:rFonts w:ascii="Times New Roman" w:hAnsi="Times New Roman" w:cs="Times New Roman"/>
+        </w:rPr>
+        <w:lastRenderedPageBreak/>
         <w:t>Referenced Materials</w:t>
       </w:r>
     </w:p>
@@ -31760,10 +31279,10 @@
             <v:path o:extrusionok="f" gradientshapeok="t" o:connecttype="rect"/>
             <o:lock v:ext="edit" aspectratio="t"/>
           </v:shapetype>
-          <v:shape id="_x0000_i1025" type="#_x0000_t75" alt="" style="width:316.4pt;height:173.7pt;mso-width-percent:0;mso-height-percent:0;mso-width-percent:0;mso-height-percent:0" o:ole="" fillcolor="window">
+          <v:shape id="_x0000_i1025" type="#_x0000_t75" alt="" style="width:316.5pt;height:174pt;mso-width-percent:0;mso-height-percent:0;mso-width-percent:0;mso-height-percent:0" o:ole="" fillcolor="window">
             <v:imagedata r:id="rId29" o:title=""/>
           </v:shape>
-          <o:OLEObject Type="Embed" ProgID="Word.Picture.8" ShapeID="_x0000_i1025" DrawAspect="Content" ObjectID="_1762511617" r:id="rId30"/>
+          <o:OLEObject Type="Embed" ProgID="Word.Picture.8" ShapeID="_x0000_i1025" DrawAspect="Content" ObjectID="_1762517222" r:id="rId30"/>
         </w:object>
       </w:r>
     </w:p>
@@ -33139,7 +32658,7 @@
             </wp:anchor>
           </w:drawing>
         </mc:Choice>
-        <mc:Fallback xmlns:sl="http://schemas.openxmlformats.org/schemaLibrary/2006/main" xmlns:a="http://schemas.openxmlformats.org/drawingml/2006/main" xmlns:pic="http://schemas.openxmlformats.org/drawingml/2006/picture" xmlns:c="http://schemas.openxmlformats.org/drawingml/2006/chart" xmlns:lc="http://schemas.openxmlformats.org/drawingml/2006/lockedCanvas" xmlns:dgm="http://schemas.openxmlformats.org/drawingml/2006/diagram">
+        <mc:Fallback xmlns:dgm="http://schemas.openxmlformats.org/drawingml/2006/diagram" xmlns:lc="http://schemas.openxmlformats.org/drawingml/2006/lockedCanvas" xmlns:c="http://schemas.openxmlformats.org/drawingml/2006/chart" xmlns:pic="http://schemas.openxmlformats.org/drawingml/2006/picture" xmlns:a="http://schemas.openxmlformats.org/drawingml/2006/main" xmlns:sl="http://schemas.openxmlformats.org/schemaLibrary/2006/main">
           <w:drawing>
             <wp:anchor allowOverlap="1" behindDoc="0" distB="0" distT="0" distL="114300" distR="114300" hidden="0" layoutInCell="1" locked="0" relativeHeight="0" simplePos="0">
               <wp:simplePos x="0" y="0"/>
@@ -33336,7 +32855,7 @@
             </wp:anchor>
           </w:drawing>
         </mc:Choice>
-        <mc:Fallback xmlns:sl="http://schemas.openxmlformats.org/schemaLibrary/2006/main" xmlns:a="http://schemas.openxmlformats.org/drawingml/2006/main" xmlns:pic="http://schemas.openxmlformats.org/drawingml/2006/picture" xmlns:c="http://schemas.openxmlformats.org/drawingml/2006/chart" xmlns:lc="http://schemas.openxmlformats.org/drawingml/2006/lockedCanvas" xmlns:dgm="http://schemas.openxmlformats.org/drawingml/2006/diagram">
+        <mc:Fallback xmlns:dgm="http://schemas.openxmlformats.org/drawingml/2006/diagram" xmlns:lc="http://schemas.openxmlformats.org/drawingml/2006/lockedCanvas" xmlns:c="http://schemas.openxmlformats.org/drawingml/2006/chart" xmlns:pic="http://schemas.openxmlformats.org/drawingml/2006/picture" xmlns:a="http://schemas.openxmlformats.org/drawingml/2006/main" xmlns:sl="http://schemas.openxmlformats.org/schemaLibrary/2006/main">
           <w:drawing>
             <wp:anchor allowOverlap="1" behindDoc="0" distB="0" distT="0" distL="114300" distR="114300" hidden="0" layoutInCell="1" locked="0" relativeHeight="0" simplePos="0">
               <wp:simplePos x="0" y="0"/>
@@ -33523,7 +33042,7 @@
             </wp:anchor>
           </w:drawing>
         </mc:Choice>
-        <mc:Fallback xmlns:sl="http://schemas.openxmlformats.org/schemaLibrary/2006/main" xmlns:a="http://schemas.openxmlformats.org/drawingml/2006/main" xmlns:pic="http://schemas.openxmlformats.org/drawingml/2006/picture" xmlns:c="http://schemas.openxmlformats.org/drawingml/2006/chart" xmlns:lc="http://schemas.openxmlformats.org/drawingml/2006/lockedCanvas" xmlns:dgm="http://schemas.openxmlformats.org/drawingml/2006/diagram">
+        <mc:Fallback xmlns:dgm="http://schemas.openxmlformats.org/drawingml/2006/diagram" xmlns:lc="http://schemas.openxmlformats.org/drawingml/2006/lockedCanvas" xmlns:c="http://schemas.openxmlformats.org/drawingml/2006/chart" xmlns:pic="http://schemas.openxmlformats.org/drawingml/2006/picture" xmlns:a="http://schemas.openxmlformats.org/drawingml/2006/main" xmlns:sl="http://schemas.openxmlformats.org/schemaLibrary/2006/main">
           <w:drawing>
             <wp:anchor allowOverlap="1" behindDoc="0" distB="0" distT="0" distL="114300" distR="114300" hidden="0" layoutInCell="1" locked="0" relativeHeight="0" simplePos="0">
               <wp:simplePos x="0" y="0"/>
@@ -33602,7 +33121,43 @@
         <w:sz w:val="18"/>
         <w:szCs w:val="18"/>
       </w:rPr>
-      <w:t xml:space="preserve"> last saved: Friday, November 24, 2023</w:t>
+      <w:t xml:space="preserve"> last saved: </w:t>
+    </w:r>
+    <w:r>
+      <w:rPr>
+        <w:rFonts w:ascii="Arial" w:eastAsia="Arial" w:hAnsi="Arial" w:cs="Arial"/>
+        <w:color w:val="000000"/>
+        <w:sz w:val="18"/>
+        <w:szCs w:val="18"/>
+      </w:rPr>
+      <w:t>Sunday</w:t>
+    </w:r>
+    <w:r>
+      <w:rPr>
+        <w:rFonts w:ascii="Arial" w:eastAsia="Arial" w:hAnsi="Arial" w:cs="Arial"/>
+        <w:color w:val="000000"/>
+        <w:sz w:val="18"/>
+        <w:szCs w:val="18"/>
+      </w:rPr>
+      <w:t>, November 2</w:t>
+    </w:r>
+    <w:r>
+      <w:rPr>
+        <w:rFonts w:ascii="Arial" w:eastAsia="Arial" w:hAnsi="Arial" w:cs="Arial"/>
+        <w:color w:val="000000"/>
+        <w:sz w:val="18"/>
+        <w:szCs w:val="18"/>
+      </w:rPr>
+      <w:t>6</w:t>
+    </w:r>
+    <w:r>
+      <w:rPr>
+        <w:rFonts w:ascii="Arial" w:eastAsia="Arial" w:hAnsi="Arial" w:cs="Arial"/>
+        <w:color w:val="000000"/>
+        <w:sz w:val="18"/>
+        <w:szCs w:val="18"/>
+      </w:rPr>
+      <w:t>, 2023</w:t>
     </w:r>
     <w:r>
       <w:rPr>
@@ -33718,7 +33273,7 @@
             </wp:anchor>
           </w:drawing>
         </mc:Choice>
-        <mc:Fallback xmlns:sl="http://schemas.openxmlformats.org/schemaLibrary/2006/main" xmlns:a="http://schemas.openxmlformats.org/drawingml/2006/main" xmlns:pic="http://schemas.openxmlformats.org/drawingml/2006/picture" xmlns:c="http://schemas.openxmlformats.org/drawingml/2006/chart" xmlns:lc="http://schemas.openxmlformats.org/drawingml/2006/lockedCanvas" xmlns:dgm="http://schemas.openxmlformats.org/drawingml/2006/diagram">
+        <mc:Fallback xmlns:dgm="http://schemas.openxmlformats.org/drawingml/2006/diagram" xmlns:lc="http://schemas.openxmlformats.org/drawingml/2006/lockedCanvas" xmlns:c="http://schemas.openxmlformats.org/drawingml/2006/chart" xmlns:pic="http://schemas.openxmlformats.org/drawingml/2006/picture" xmlns:a="http://schemas.openxmlformats.org/drawingml/2006/main" xmlns:sl="http://schemas.openxmlformats.org/schemaLibrary/2006/main">
           <w:drawing>
             <wp:anchor allowOverlap="1" behindDoc="0" distB="0" distT="0" distL="114300" distR="114300" hidden="0" layoutInCell="1" locked="0" relativeHeight="0" simplePos="0">
               <wp:simplePos x="0" y="0"/>
@@ -34451,6 +34006,119 @@
     </w:lvl>
   </w:abstractNum>
   <w:abstractNum w:abstractNumId="4" w15:restartNumberingAfterBreak="0">
+    <w:nsid w:val="10373694"/>
+    <w:multiLevelType w:val="hybridMultilevel"/>
+    <w:tmpl w:val="AD588096"/>
+    <w:lvl w:ilvl="0" w:tplc="08160001">
+      <w:start w:val="1"/>
+      <w:numFmt w:val="bullet"/>
+      <w:lvlText w:val=""/>
+      <w:lvlJc w:val="left"/>
+      <w:pPr>
+        <w:ind w:left="720" w:hanging="360"/>
+      </w:pPr>
+      <w:rPr>
+        <w:rFonts w:ascii="Symbol" w:hAnsi="Symbol" w:hint="default"/>
+      </w:rPr>
+    </w:lvl>
+    <w:lvl w:ilvl="1" w:tplc="08160003">
+      <w:start w:val="1"/>
+      <w:numFmt w:val="bullet"/>
+      <w:lvlText w:val="o"/>
+      <w:lvlJc w:val="left"/>
+      <w:pPr>
+        <w:ind w:left="1440" w:hanging="360"/>
+      </w:pPr>
+      <w:rPr>
+        <w:rFonts w:ascii="Courier New" w:hAnsi="Courier New" w:cs="Courier New" w:hint="default"/>
+      </w:rPr>
+    </w:lvl>
+    <w:lvl w:ilvl="2" w:tplc="08160005" w:tentative="1">
+      <w:start w:val="1"/>
+      <w:numFmt w:val="bullet"/>
+      <w:lvlText w:val=""/>
+      <w:lvlJc w:val="left"/>
+      <w:pPr>
+        <w:ind w:left="2160" w:hanging="360"/>
+      </w:pPr>
+      <w:rPr>
+        <w:rFonts w:ascii="Wingdings" w:hAnsi="Wingdings" w:hint="default"/>
+      </w:rPr>
+    </w:lvl>
+    <w:lvl w:ilvl="3" w:tplc="08160001" w:tentative="1">
+      <w:start w:val="1"/>
+      <w:numFmt w:val="bullet"/>
+      <w:lvlText w:val=""/>
+      <w:lvlJc w:val="left"/>
+      <w:pPr>
+        <w:ind w:left="2880" w:hanging="360"/>
+      </w:pPr>
+      <w:rPr>
+        <w:rFonts w:ascii="Symbol" w:hAnsi="Symbol" w:hint="default"/>
+      </w:rPr>
+    </w:lvl>
+    <w:lvl w:ilvl="4" w:tplc="08160003" w:tentative="1">
+      <w:start w:val="1"/>
+      <w:numFmt w:val="bullet"/>
+      <w:lvlText w:val="o"/>
+      <w:lvlJc w:val="left"/>
+      <w:pPr>
+        <w:ind w:left="3600" w:hanging="360"/>
+      </w:pPr>
+      <w:rPr>
+        <w:rFonts w:ascii="Courier New" w:hAnsi="Courier New" w:cs="Courier New" w:hint="default"/>
+      </w:rPr>
+    </w:lvl>
+    <w:lvl w:ilvl="5" w:tplc="08160005" w:tentative="1">
+      <w:start w:val="1"/>
+      <w:numFmt w:val="bullet"/>
+      <w:lvlText w:val=""/>
+      <w:lvlJc w:val="left"/>
+      <w:pPr>
+        <w:ind w:left="4320" w:hanging="360"/>
+      </w:pPr>
+      <w:rPr>
+        <w:rFonts w:ascii="Wingdings" w:hAnsi="Wingdings" w:hint="default"/>
+      </w:rPr>
+    </w:lvl>
+    <w:lvl w:ilvl="6" w:tplc="08160001" w:tentative="1">
+      <w:start w:val="1"/>
+      <w:numFmt w:val="bullet"/>
+      <w:lvlText w:val=""/>
+      <w:lvlJc w:val="left"/>
+      <w:pPr>
+        <w:ind w:left="5040" w:hanging="360"/>
+      </w:pPr>
+      <w:rPr>
+        <w:rFonts w:ascii="Symbol" w:hAnsi="Symbol" w:hint="default"/>
+      </w:rPr>
+    </w:lvl>
+    <w:lvl w:ilvl="7" w:tplc="08160003" w:tentative="1">
+      <w:start w:val="1"/>
+      <w:numFmt w:val="bullet"/>
+      <w:lvlText w:val="o"/>
+      <w:lvlJc w:val="left"/>
+      <w:pPr>
+        <w:ind w:left="5760" w:hanging="360"/>
+      </w:pPr>
+      <w:rPr>
+        <w:rFonts w:ascii="Courier New" w:hAnsi="Courier New" w:cs="Courier New" w:hint="default"/>
+      </w:rPr>
+    </w:lvl>
+    <w:lvl w:ilvl="8" w:tplc="08160005" w:tentative="1">
+      <w:start w:val="1"/>
+      <w:numFmt w:val="bullet"/>
+      <w:lvlText w:val=""/>
+      <w:lvlJc w:val="left"/>
+      <w:pPr>
+        <w:ind w:left="6480" w:hanging="360"/>
+      </w:pPr>
+      <w:rPr>
+        <w:rFonts w:ascii="Wingdings" w:hAnsi="Wingdings" w:hint="default"/>
+      </w:rPr>
+    </w:lvl>
+  </w:abstractNum>
+  <w:abstractNum w:abstractNumId="5" w15:restartNumberingAfterBreak="0">
     <w:nsid w:val="109A0893"/>
     <w:multiLevelType w:val="hybridMultilevel"/>
     <w:tmpl w:val="3D6239CC"/>
@@ -34563,7 +34231,7 @@
       </w:rPr>
     </w:lvl>
   </w:abstractNum>
-  <w:abstractNum w:abstractNumId="5" w15:restartNumberingAfterBreak="0">
+  <w:abstractNum w:abstractNumId="6" w15:restartNumberingAfterBreak="0">
     <w:nsid w:val="19D3796E"/>
     <w:multiLevelType w:val="multilevel"/>
     <w:tmpl w:val="7F5E9D60"/>
@@ -34676,7 +34344,7 @@
       </w:rPr>
     </w:lvl>
   </w:abstractNum>
-  <w:abstractNum w:abstractNumId="6" w15:restartNumberingAfterBreak="0">
+  <w:abstractNum w:abstractNumId="7" w15:restartNumberingAfterBreak="0">
     <w:nsid w:val="23BE7565"/>
     <w:multiLevelType w:val="multilevel"/>
     <w:tmpl w:val="F7506624"/>
@@ -34789,7 +34457,7 @@
       </w:rPr>
     </w:lvl>
   </w:abstractNum>
-  <w:abstractNum w:abstractNumId="7" w15:restartNumberingAfterBreak="0">
+  <w:abstractNum w:abstractNumId="8" w15:restartNumberingAfterBreak="0">
     <w:nsid w:val="250201F1"/>
     <w:multiLevelType w:val="multilevel"/>
     <w:tmpl w:val="2DD49866"/>
@@ -34902,7 +34570,319 @@
       </w:rPr>
     </w:lvl>
   </w:abstractNum>
-  <w:abstractNum w:abstractNumId="8" w15:restartNumberingAfterBreak="0">
+  <w:abstractNum w:abstractNumId="9" w15:restartNumberingAfterBreak="0">
+    <w:nsid w:val="26C50162"/>
+    <w:multiLevelType w:val="hybridMultilevel"/>
+    <w:tmpl w:val="691CD10E"/>
+    <w:lvl w:ilvl="0" w:tplc="08160001">
+      <w:start w:val="1"/>
+      <w:numFmt w:val="bullet"/>
+      <w:lvlText w:val=""/>
+      <w:lvlJc w:val="left"/>
+      <w:pPr>
+        <w:ind w:left="720" w:hanging="360"/>
+      </w:pPr>
+      <w:rPr>
+        <w:rFonts w:ascii="Symbol" w:hAnsi="Symbol" w:hint="default"/>
+      </w:rPr>
+    </w:lvl>
+    <w:lvl w:ilvl="1" w:tplc="08160003">
+      <w:start w:val="1"/>
+      <w:numFmt w:val="bullet"/>
+      <w:lvlText w:val="o"/>
+      <w:lvlJc w:val="left"/>
+      <w:pPr>
+        <w:ind w:left="1440" w:hanging="360"/>
+      </w:pPr>
+      <w:rPr>
+        <w:rFonts w:ascii="Courier New" w:hAnsi="Courier New" w:cs="Courier New" w:hint="default"/>
+      </w:rPr>
+    </w:lvl>
+    <w:lvl w:ilvl="2" w:tplc="08160005" w:tentative="1">
+      <w:start w:val="1"/>
+      <w:numFmt w:val="bullet"/>
+      <w:lvlText w:val=""/>
+      <w:lvlJc w:val="left"/>
+      <w:pPr>
+        <w:ind w:left="2160" w:hanging="360"/>
+      </w:pPr>
+      <w:rPr>
+        <w:rFonts w:ascii="Wingdings" w:hAnsi="Wingdings" w:hint="default"/>
+      </w:rPr>
+    </w:lvl>
+    <w:lvl w:ilvl="3" w:tplc="08160001" w:tentative="1">
+      <w:start w:val="1"/>
+      <w:numFmt w:val="bullet"/>
+      <w:lvlText w:val=""/>
+      <w:lvlJc w:val="left"/>
+      <w:pPr>
+        <w:ind w:left="2880" w:hanging="360"/>
+      </w:pPr>
+      <w:rPr>
+        <w:rFonts w:ascii="Symbol" w:hAnsi="Symbol" w:hint="default"/>
+      </w:rPr>
+    </w:lvl>
+    <w:lvl w:ilvl="4" w:tplc="08160003" w:tentative="1">
+      <w:start w:val="1"/>
+      <w:numFmt w:val="bullet"/>
+      <w:lvlText w:val="o"/>
+      <w:lvlJc w:val="left"/>
+      <w:pPr>
+        <w:ind w:left="3600" w:hanging="360"/>
+      </w:pPr>
+      <w:rPr>
+        <w:rFonts w:ascii="Courier New" w:hAnsi="Courier New" w:cs="Courier New" w:hint="default"/>
+      </w:rPr>
+    </w:lvl>
+    <w:lvl w:ilvl="5" w:tplc="08160005" w:tentative="1">
+      <w:start w:val="1"/>
+      <w:numFmt w:val="bullet"/>
+      <w:lvlText w:val=""/>
+      <w:lvlJc w:val="left"/>
+      <w:pPr>
+        <w:ind w:left="4320" w:hanging="360"/>
+      </w:pPr>
+      <w:rPr>
+        <w:rFonts w:ascii="Wingdings" w:hAnsi="Wingdings" w:hint="default"/>
+      </w:rPr>
+    </w:lvl>
+    <w:lvl w:ilvl="6" w:tplc="08160001" w:tentative="1">
+      <w:start w:val="1"/>
+      <w:numFmt w:val="bullet"/>
+      <w:lvlText w:val=""/>
+      <w:lvlJc w:val="left"/>
+      <w:pPr>
+        <w:ind w:left="5040" w:hanging="360"/>
+      </w:pPr>
+      <w:rPr>
+        <w:rFonts w:ascii="Symbol" w:hAnsi="Symbol" w:hint="default"/>
+      </w:rPr>
+    </w:lvl>
+    <w:lvl w:ilvl="7" w:tplc="08160003" w:tentative="1">
+      <w:start w:val="1"/>
+      <w:numFmt w:val="bullet"/>
+      <w:lvlText w:val="o"/>
+      <w:lvlJc w:val="left"/>
+      <w:pPr>
+        <w:ind w:left="5760" w:hanging="360"/>
+      </w:pPr>
+      <w:rPr>
+        <w:rFonts w:ascii="Courier New" w:hAnsi="Courier New" w:cs="Courier New" w:hint="default"/>
+      </w:rPr>
+    </w:lvl>
+    <w:lvl w:ilvl="8" w:tplc="08160005" w:tentative="1">
+      <w:start w:val="1"/>
+      <w:numFmt w:val="bullet"/>
+      <w:lvlText w:val=""/>
+      <w:lvlJc w:val="left"/>
+      <w:pPr>
+        <w:ind w:left="6480" w:hanging="360"/>
+      </w:pPr>
+      <w:rPr>
+        <w:rFonts w:ascii="Wingdings" w:hAnsi="Wingdings" w:hint="default"/>
+      </w:rPr>
+    </w:lvl>
+  </w:abstractNum>
+  <w:abstractNum w:abstractNumId="10" w15:restartNumberingAfterBreak="0">
+    <w:nsid w:val="3D134DCA"/>
+    <w:multiLevelType w:val="hybridMultilevel"/>
+    <w:tmpl w:val="8DACA36E"/>
+    <w:lvl w:ilvl="0" w:tplc="08160001">
+      <w:start w:val="1"/>
+      <w:numFmt w:val="bullet"/>
+      <w:lvlText w:val=""/>
+      <w:lvlJc w:val="left"/>
+      <w:pPr>
+        <w:ind w:left="936" w:hanging="360"/>
+      </w:pPr>
+      <w:rPr>
+        <w:rFonts w:ascii="Symbol" w:hAnsi="Symbol" w:hint="default"/>
+      </w:rPr>
+    </w:lvl>
+    <w:lvl w:ilvl="1" w:tplc="08160003">
+      <w:start w:val="1"/>
+      <w:numFmt w:val="bullet"/>
+      <w:lvlText w:val="o"/>
+      <w:lvlJc w:val="left"/>
+      <w:pPr>
+        <w:ind w:left="1656" w:hanging="360"/>
+      </w:pPr>
+      <w:rPr>
+        <w:rFonts w:ascii="Courier New" w:hAnsi="Courier New" w:cs="Courier New" w:hint="default"/>
+      </w:rPr>
+    </w:lvl>
+    <w:lvl w:ilvl="2" w:tplc="08160005" w:tentative="1">
+      <w:start w:val="1"/>
+      <w:numFmt w:val="bullet"/>
+      <w:lvlText w:val=""/>
+      <w:lvlJc w:val="left"/>
+      <w:pPr>
+        <w:ind w:left="2376" w:hanging="360"/>
+      </w:pPr>
+      <w:rPr>
+        <w:rFonts w:ascii="Wingdings" w:hAnsi="Wingdings" w:hint="default"/>
+      </w:rPr>
+    </w:lvl>
+    <w:lvl w:ilvl="3" w:tplc="08160001" w:tentative="1">
+      <w:start w:val="1"/>
+      <w:numFmt w:val="bullet"/>
+      <w:lvlText w:val=""/>
+      <w:lvlJc w:val="left"/>
+      <w:pPr>
+        <w:ind w:left="3096" w:hanging="360"/>
+      </w:pPr>
+      <w:rPr>
+        <w:rFonts w:ascii="Symbol" w:hAnsi="Symbol" w:hint="default"/>
+      </w:rPr>
+    </w:lvl>
+    <w:lvl w:ilvl="4" w:tplc="08160003" w:tentative="1">
+      <w:start w:val="1"/>
+      <w:numFmt w:val="bullet"/>
+      <w:lvlText w:val="o"/>
+      <w:lvlJc w:val="left"/>
+      <w:pPr>
+        <w:ind w:left="3816" w:hanging="360"/>
+      </w:pPr>
+      <w:rPr>
+        <w:rFonts w:ascii="Courier New" w:hAnsi="Courier New" w:cs="Courier New" w:hint="default"/>
+      </w:rPr>
+    </w:lvl>
+    <w:lvl w:ilvl="5" w:tplc="08160005" w:tentative="1">
+      <w:start w:val="1"/>
+      <w:numFmt w:val="bullet"/>
+      <w:lvlText w:val=""/>
+      <w:lvlJc w:val="left"/>
+      <w:pPr>
+        <w:ind w:left="4536" w:hanging="360"/>
+      </w:pPr>
+      <w:rPr>
+        <w:rFonts w:ascii="Wingdings" w:hAnsi="Wingdings" w:hint="default"/>
+      </w:rPr>
+    </w:lvl>
+    <w:lvl w:ilvl="6" w:tplc="08160001" w:tentative="1">
+      <w:start w:val="1"/>
+      <w:numFmt w:val="bullet"/>
+      <w:lvlText w:val=""/>
+      <w:lvlJc w:val="left"/>
+      <w:pPr>
+        <w:ind w:left="5256" w:hanging="360"/>
+      </w:pPr>
+      <w:rPr>
+        <w:rFonts w:ascii="Symbol" w:hAnsi="Symbol" w:hint="default"/>
+      </w:rPr>
+    </w:lvl>
+    <w:lvl w:ilvl="7" w:tplc="08160003" w:tentative="1">
+      <w:start w:val="1"/>
+      <w:numFmt w:val="bullet"/>
+      <w:lvlText w:val="o"/>
+      <w:lvlJc w:val="left"/>
+      <w:pPr>
+        <w:ind w:left="5976" w:hanging="360"/>
+      </w:pPr>
+      <w:rPr>
+        <w:rFonts w:ascii="Courier New" w:hAnsi="Courier New" w:cs="Courier New" w:hint="default"/>
+      </w:rPr>
+    </w:lvl>
+    <w:lvl w:ilvl="8" w:tplc="08160005" w:tentative="1">
+      <w:start w:val="1"/>
+      <w:numFmt w:val="bullet"/>
+      <w:lvlText w:val=""/>
+      <w:lvlJc w:val="left"/>
+      <w:pPr>
+        <w:ind w:left="6696" w:hanging="360"/>
+      </w:pPr>
+      <w:rPr>
+        <w:rFonts w:ascii="Wingdings" w:hAnsi="Wingdings" w:hint="default"/>
+      </w:rPr>
+    </w:lvl>
+  </w:abstractNum>
+  <w:abstractNum w:abstractNumId="11" w15:restartNumberingAfterBreak="0">
+    <w:nsid w:val="3DBA587C"/>
+    <w:multiLevelType w:val="hybridMultilevel"/>
+    <w:tmpl w:val="C736FBBE"/>
+    <w:lvl w:ilvl="0" w:tplc="0816000F">
+      <w:start w:val="1"/>
+      <w:numFmt w:val="decimal"/>
+      <w:lvlText w:val="%1."/>
+      <w:lvlJc w:val="left"/>
+      <w:pPr>
+        <w:ind w:left="360" w:hanging="360"/>
+      </w:pPr>
+    </w:lvl>
+    <w:lvl w:ilvl="1" w:tplc="08160019" w:tentative="1">
+      <w:start w:val="1"/>
+      <w:numFmt w:val="lowerLetter"/>
+      <w:lvlText w:val="%2."/>
+      <w:lvlJc w:val="left"/>
+      <w:pPr>
+        <w:ind w:left="1080" w:hanging="360"/>
+      </w:pPr>
+    </w:lvl>
+    <w:lvl w:ilvl="2" w:tplc="0816001B" w:tentative="1">
+      <w:start w:val="1"/>
+      <w:numFmt w:val="lowerRoman"/>
+      <w:lvlText w:val="%3."/>
+      <w:lvlJc w:val="right"/>
+      <w:pPr>
+        <w:ind w:left="1800" w:hanging="180"/>
+      </w:pPr>
+    </w:lvl>
+    <w:lvl w:ilvl="3" w:tplc="0816000F" w:tentative="1">
+      <w:start w:val="1"/>
+      <w:numFmt w:val="decimal"/>
+      <w:lvlText w:val="%4."/>
+      <w:lvlJc w:val="left"/>
+      <w:pPr>
+        <w:ind w:left="2520" w:hanging="360"/>
+      </w:pPr>
+    </w:lvl>
+    <w:lvl w:ilvl="4" w:tplc="08160019" w:tentative="1">
+      <w:start w:val="1"/>
+      <w:numFmt w:val="lowerLetter"/>
+      <w:lvlText w:val="%5."/>
+      <w:lvlJc w:val="left"/>
+      <w:pPr>
+        <w:ind w:left="3240" w:hanging="360"/>
+      </w:pPr>
+    </w:lvl>
+    <w:lvl w:ilvl="5" w:tplc="0816001B" w:tentative="1">
+      <w:start w:val="1"/>
+      <w:numFmt w:val="lowerRoman"/>
+      <w:lvlText w:val="%6."/>
+      <w:lvlJc w:val="right"/>
+      <w:pPr>
+        <w:ind w:left="3960" w:hanging="180"/>
+      </w:pPr>
+    </w:lvl>
+    <w:lvl w:ilvl="6" w:tplc="0816000F" w:tentative="1">
+      <w:start w:val="1"/>
+      <w:numFmt w:val="decimal"/>
+      <w:lvlText w:val="%7."/>
+      <w:lvlJc w:val="left"/>
+      <w:pPr>
+        <w:ind w:left="4680" w:hanging="360"/>
+      </w:pPr>
+    </w:lvl>
+    <w:lvl w:ilvl="7" w:tplc="08160019" w:tentative="1">
+      <w:start w:val="1"/>
+      <w:numFmt w:val="lowerLetter"/>
+      <w:lvlText w:val="%8."/>
+      <w:lvlJc w:val="left"/>
+      <w:pPr>
+        <w:ind w:left="5400" w:hanging="360"/>
+      </w:pPr>
+    </w:lvl>
+    <w:lvl w:ilvl="8" w:tplc="0816001B" w:tentative="1">
+      <w:start w:val="1"/>
+      <w:numFmt w:val="lowerRoman"/>
+      <w:lvlText w:val="%9."/>
+      <w:lvlJc w:val="right"/>
+      <w:pPr>
+        <w:ind w:left="6120" w:hanging="180"/>
+      </w:pPr>
+    </w:lvl>
+  </w:abstractNum>
+  <w:abstractNum w:abstractNumId="12" w15:restartNumberingAfterBreak="0">
     <w:nsid w:val="42C65E2E"/>
     <w:multiLevelType w:val="hybridMultilevel"/>
     <w:tmpl w:val="A9F24C3C"/>
@@ -35015,7 +34995,7 @@
       </w:rPr>
     </w:lvl>
   </w:abstractNum>
-  <w:abstractNum w:abstractNumId="9" w15:restartNumberingAfterBreak="0">
+  <w:abstractNum w:abstractNumId="13" w15:restartNumberingAfterBreak="0">
     <w:nsid w:val="43793803"/>
     <w:multiLevelType w:val="multilevel"/>
     <w:tmpl w:val="35568A58"/>
@@ -35129,7 +35109,7 @@
       </w:rPr>
     </w:lvl>
   </w:abstractNum>
-  <w:abstractNum w:abstractNumId="10" w15:restartNumberingAfterBreak="0">
+  <w:abstractNum w:abstractNumId="14" w15:restartNumberingAfterBreak="0">
     <w:nsid w:val="47A007F6"/>
     <w:multiLevelType w:val="multilevel"/>
     <w:tmpl w:val="1FCE9474"/>
@@ -35242,7 +35222,7 @@
       </w:rPr>
     </w:lvl>
   </w:abstractNum>
-  <w:abstractNum w:abstractNumId="11" w15:restartNumberingAfterBreak="0">
+  <w:abstractNum w:abstractNumId="15" w15:restartNumberingAfterBreak="0">
     <w:nsid w:val="498110CC"/>
     <w:multiLevelType w:val="multilevel"/>
     <w:tmpl w:val="36C8DDE0"/>
@@ -35331,7 +35311,7 @@
       </w:pPr>
     </w:lvl>
   </w:abstractNum>
-  <w:abstractNum w:abstractNumId="12" w15:restartNumberingAfterBreak="0">
+  <w:abstractNum w:abstractNumId="16" w15:restartNumberingAfterBreak="0">
     <w:nsid w:val="53621593"/>
     <w:multiLevelType w:val="multilevel"/>
     <w:tmpl w:val="DCBE2584"/>
@@ -35462,7 +35442,7 @@
       </w:rPr>
     </w:lvl>
   </w:abstractNum>
-  <w:abstractNum w:abstractNumId="13" w15:restartNumberingAfterBreak="0">
+  <w:abstractNum w:abstractNumId="17" w15:restartNumberingAfterBreak="0">
     <w:nsid w:val="58A45B8B"/>
     <w:multiLevelType w:val="multilevel"/>
     <w:tmpl w:val="5CFCBBCE"/>
@@ -35575,7 +35555,120 @@
       </w:rPr>
     </w:lvl>
   </w:abstractNum>
-  <w:abstractNum w:abstractNumId="14" w15:restartNumberingAfterBreak="0">
+  <w:abstractNum w:abstractNumId="18" w15:restartNumberingAfterBreak="0">
+    <w:nsid w:val="58FA38CB"/>
+    <w:multiLevelType w:val="hybridMultilevel"/>
+    <w:tmpl w:val="03402EBC"/>
+    <w:lvl w:ilvl="0" w:tplc="08160001">
+      <w:start w:val="1"/>
+      <w:numFmt w:val="bullet"/>
+      <w:lvlText w:val=""/>
+      <w:lvlJc w:val="left"/>
+      <w:pPr>
+        <w:ind w:left="720" w:hanging="360"/>
+      </w:pPr>
+      <w:rPr>
+        <w:rFonts w:ascii="Symbol" w:hAnsi="Symbol" w:hint="default"/>
+      </w:rPr>
+    </w:lvl>
+    <w:lvl w:ilvl="1" w:tplc="08160003">
+      <w:start w:val="1"/>
+      <w:numFmt w:val="bullet"/>
+      <w:lvlText w:val="o"/>
+      <w:lvlJc w:val="left"/>
+      <w:pPr>
+        <w:ind w:left="1440" w:hanging="360"/>
+      </w:pPr>
+      <w:rPr>
+        <w:rFonts w:ascii="Courier New" w:hAnsi="Courier New" w:cs="Courier New" w:hint="default"/>
+      </w:rPr>
+    </w:lvl>
+    <w:lvl w:ilvl="2" w:tplc="08160005" w:tentative="1">
+      <w:start w:val="1"/>
+      <w:numFmt w:val="bullet"/>
+      <w:lvlText w:val=""/>
+      <w:lvlJc w:val="left"/>
+      <w:pPr>
+        <w:ind w:left="2160" w:hanging="360"/>
+      </w:pPr>
+      <w:rPr>
+        <w:rFonts w:ascii="Wingdings" w:hAnsi="Wingdings" w:hint="default"/>
+      </w:rPr>
+    </w:lvl>
+    <w:lvl w:ilvl="3" w:tplc="08160001" w:tentative="1">
+      <w:start w:val="1"/>
+      <w:numFmt w:val="bullet"/>
+      <w:lvlText w:val=""/>
+      <w:lvlJc w:val="left"/>
+      <w:pPr>
+        <w:ind w:left="2880" w:hanging="360"/>
+      </w:pPr>
+      <w:rPr>
+        <w:rFonts w:ascii="Symbol" w:hAnsi="Symbol" w:hint="default"/>
+      </w:rPr>
+    </w:lvl>
+    <w:lvl w:ilvl="4" w:tplc="08160003" w:tentative="1">
+      <w:start w:val="1"/>
+      <w:numFmt w:val="bullet"/>
+      <w:lvlText w:val="o"/>
+      <w:lvlJc w:val="left"/>
+      <w:pPr>
+        <w:ind w:left="3600" w:hanging="360"/>
+      </w:pPr>
+      <w:rPr>
+        <w:rFonts w:ascii="Courier New" w:hAnsi="Courier New" w:cs="Courier New" w:hint="default"/>
+      </w:rPr>
+    </w:lvl>
+    <w:lvl w:ilvl="5" w:tplc="08160005" w:tentative="1">
+      <w:start w:val="1"/>
+      <w:numFmt w:val="bullet"/>
+      <w:lvlText w:val=""/>
+      <w:lvlJc w:val="left"/>
+      <w:pPr>
+        <w:ind w:left="4320" w:hanging="360"/>
+      </w:pPr>
+      <w:rPr>
+        <w:rFonts w:ascii="Wingdings" w:hAnsi="Wingdings" w:hint="default"/>
+      </w:rPr>
+    </w:lvl>
+    <w:lvl w:ilvl="6" w:tplc="08160001" w:tentative="1">
+      <w:start w:val="1"/>
+      <w:numFmt w:val="bullet"/>
+      <w:lvlText w:val=""/>
+      <w:lvlJc w:val="left"/>
+      <w:pPr>
+        <w:ind w:left="5040" w:hanging="360"/>
+      </w:pPr>
+      <w:rPr>
+        <w:rFonts w:ascii="Symbol" w:hAnsi="Symbol" w:hint="default"/>
+      </w:rPr>
+    </w:lvl>
+    <w:lvl w:ilvl="7" w:tplc="08160003" w:tentative="1">
+      <w:start w:val="1"/>
+      <w:numFmt w:val="bullet"/>
+      <w:lvlText w:val="o"/>
+      <w:lvlJc w:val="left"/>
+      <w:pPr>
+        <w:ind w:left="5760" w:hanging="360"/>
+      </w:pPr>
+      <w:rPr>
+        <w:rFonts w:ascii="Courier New" w:hAnsi="Courier New" w:cs="Courier New" w:hint="default"/>
+      </w:rPr>
+    </w:lvl>
+    <w:lvl w:ilvl="8" w:tplc="08160005" w:tentative="1">
+      <w:start w:val="1"/>
+      <w:numFmt w:val="bullet"/>
+      <w:lvlText w:val=""/>
+      <w:lvlJc w:val="left"/>
+      <w:pPr>
+        <w:ind w:left="6480" w:hanging="360"/>
+      </w:pPr>
+      <w:rPr>
+        <w:rFonts w:ascii="Wingdings" w:hAnsi="Wingdings" w:hint="default"/>
+      </w:rPr>
+    </w:lvl>
+  </w:abstractNum>
+  <w:abstractNum w:abstractNumId="19" w15:restartNumberingAfterBreak="0">
     <w:nsid w:val="59875B70"/>
     <w:multiLevelType w:val="multilevel"/>
     <w:tmpl w:val="60EE23BA"/>
@@ -35688,7 +35781,120 @@
       </w:rPr>
     </w:lvl>
   </w:abstractNum>
-  <w:abstractNum w:abstractNumId="15" w15:restartNumberingAfterBreak="0">
+  <w:abstractNum w:abstractNumId="20" w15:restartNumberingAfterBreak="0">
+    <w:nsid w:val="60810088"/>
+    <w:multiLevelType w:val="hybridMultilevel"/>
+    <w:tmpl w:val="D83AB644"/>
+    <w:lvl w:ilvl="0" w:tplc="08160001">
+      <w:start w:val="1"/>
+      <w:numFmt w:val="bullet"/>
+      <w:lvlText w:val=""/>
+      <w:lvlJc w:val="left"/>
+      <w:pPr>
+        <w:ind w:left="720" w:hanging="360"/>
+      </w:pPr>
+      <w:rPr>
+        <w:rFonts w:ascii="Symbol" w:hAnsi="Symbol" w:hint="default"/>
+      </w:rPr>
+    </w:lvl>
+    <w:lvl w:ilvl="1" w:tplc="08160003">
+      <w:start w:val="1"/>
+      <w:numFmt w:val="bullet"/>
+      <w:lvlText w:val="o"/>
+      <w:lvlJc w:val="left"/>
+      <w:pPr>
+        <w:ind w:left="1440" w:hanging="360"/>
+      </w:pPr>
+      <w:rPr>
+        <w:rFonts w:ascii="Courier New" w:hAnsi="Courier New" w:cs="Courier New" w:hint="default"/>
+      </w:rPr>
+    </w:lvl>
+    <w:lvl w:ilvl="2" w:tplc="08160005" w:tentative="1">
+      <w:start w:val="1"/>
+      <w:numFmt w:val="bullet"/>
+      <w:lvlText w:val=""/>
+      <w:lvlJc w:val="left"/>
+      <w:pPr>
+        <w:ind w:left="2160" w:hanging="360"/>
+      </w:pPr>
+      <w:rPr>
+        <w:rFonts w:ascii="Wingdings" w:hAnsi="Wingdings" w:hint="default"/>
+      </w:rPr>
+    </w:lvl>
+    <w:lvl w:ilvl="3" w:tplc="08160001" w:tentative="1">
+      <w:start w:val="1"/>
+      <w:numFmt w:val="bullet"/>
+      <w:lvlText w:val=""/>
+      <w:lvlJc w:val="left"/>
+      <w:pPr>
+        <w:ind w:left="2880" w:hanging="360"/>
+      </w:pPr>
+      <w:rPr>
+        <w:rFonts w:ascii="Symbol" w:hAnsi="Symbol" w:hint="default"/>
+      </w:rPr>
+    </w:lvl>
+    <w:lvl w:ilvl="4" w:tplc="08160003" w:tentative="1">
+      <w:start w:val="1"/>
+      <w:numFmt w:val="bullet"/>
+      <w:lvlText w:val="o"/>
+      <w:lvlJc w:val="left"/>
+      <w:pPr>
+        <w:ind w:left="3600" w:hanging="360"/>
+      </w:pPr>
+      <w:rPr>
+        <w:rFonts w:ascii="Courier New" w:hAnsi="Courier New" w:cs="Courier New" w:hint="default"/>
+      </w:rPr>
+    </w:lvl>
+    <w:lvl w:ilvl="5" w:tplc="08160005" w:tentative="1">
+      <w:start w:val="1"/>
+      <w:numFmt w:val="bullet"/>
+      <w:lvlText w:val=""/>
+      <w:lvlJc w:val="left"/>
+      <w:pPr>
+        <w:ind w:left="4320" w:hanging="360"/>
+      </w:pPr>
+      <w:rPr>
+        <w:rFonts w:ascii="Wingdings" w:hAnsi="Wingdings" w:hint="default"/>
+      </w:rPr>
+    </w:lvl>
+    <w:lvl w:ilvl="6" w:tplc="08160001" w:tentative="1">
+      <w:start w:val="1"/>
+      <w:numFmt w:val="bullet"/>
+      <w:lvlText w:val=""/>
+      <w:lvlJc w:val="left"/>
+      <w:pPr>
+        <w:ind w:left="5040" w:hanging="360"/>
+      </w:pPr>
+      <w:rPr>
+        <w:rFonts w:ascii="Symbol" w:hAnsi="Symbol" w:hint="default"/>
+      </w:rPr>
+    </w:lvl>
+    <w:lvl w:ilvl="7" w:tplc="08160003" w:tentative="1">
+      <w:start w:val="1"/>
+      <w:numFmt w:val="bullet"/>
+      <w:lvlText w:val="o"/>
+      <w:lvlJc w:val="left"/>
+      <w:pPr>
+        <w:ind w:left="5760" w:hanging="360"/>
+      </w:pPr>
+      <w:rPr>
+        <w:rFonts w:ascii="Courier New" w:hAnsi="Courier New" w:cs="Courier New" w:hint="default"/>
+      </w:rPr>
+    </w:lvl>
+    <w:lvl w:ilvl="8" w:tplc="08160005" w:tentative="1">
+      <w:start w:val="1"/>
+      <w:numFmt w:val="bullet"/>
+      <w:lvlText w:val=""/>
+      <w:lvlJc w:val="left"/>
+      <w:pPr>
+        <w:ind w:left="6480" w:hanging="360"/>
+      </w:pPr>
+      <w:rPr>
+        <w:rFonts w:ascii="Wingdings" w:hAnsi="Wingdings" w:hint="default"/>
+      </w:rPr>
+    </w:lvl>
+  </w:abstractNum>
+  <w:abstractNum w:abstractNumId="21" w15:restartNumberingAfterBreak="0">
     <w:nsid w:val="6123397C"/>
     <w:multiLevelType w:val="multilevel"/>
     <w:tmpl w:val="0BC8669C"/>
@@ -35777,7 +35983,7 @@
       </w:pPr>
     </w:lvl>
   </w:abstractNum>
-  <w:abstractNum w:abstractNumId="16" w15:restartNumberingAfterBreak="0">
+  <w:abstractNum w:abstractNumId="22" w15:restartNumberingAfterBreak="0">
     <w:nsid w:val="65430A66"/>
     <w:multiLevelType w:val="multilevel"/>
     <w:tmpl w:val="24D094F2"/>
@@ -35890,7 +36096,7 @@
       </w:rPr>
     </w:lvl>
   </w:abstractNum>
-  <w:abstractNum w:abstractNumId="17" w15:restartNumberingAfterBreak="0">
+  <w:abstractNum w:abstractNumId="23" w15:restartNumberingAfterBreak="0">
     <w:nsid w:val="68183CED"/>
     <w:multiLevelType w:val="multilevel"/>
     <w:tmpl w:val="3D30BC5E"/>
@@ -36004,7 +36210,7 @@
       </w:rPr>
     </w:lvl>
   </w:abstractNum>
-  <w:abstractNum w:abstractNumId="18" w15:restartNumberingAfterBreak="0">
+  <w:abstractNum w:abstractNumId="24" w15:restartNumberingAfterBreak="0">
     <w:nsid w:val="6DB20E96"/>
     <w:multiLevelType w:val="multilevel"/>
     <w:tmpl w:val="62306176"/>
@@ -36118,7 +36324,7 @@
       </w:rPr>
     </w:lvl>
   </w:abstractNum>
-  <w:abstractNum w:abstractNumId="19" w15:restartNumberingAfterBreak="0">
+  <w:abstractNum w:abstractNumId="25" w15:restartNumberingAfterBreak="0">
     <w:nsid w:val="6E934578"/>
     <w:multiLevelType w:val="multilevel"/>
     <w:tmpl w:val="7C6CE2B2"/>
@@ -36204,7 +36410,7 @@
       </w:pPr>
     </w:lvl>
   </w:abstractNum>
-  <w:abstractNum w:abstractNumId="20" w15:restartNumberingAfterBreak="0">
+  <w:abstractNum w:abstractNumId="26" w15:restartNumberingAfterBreak="0">
     <w:nsid w:val="6FE43EC0"/>
     <w:multiLevelType w:val="multilevel"/>
     <w:tmpl w:val="36860D78"/>
@@ -36326,7 +36532,7 @@
       </w:rPr>
     </w:lvl>
   </w:abstractNum>
-  <w:abstractNum w:abstractNumId="21" w15:restartNumberingAfterBreak="0">
+  <w:abstractNum w:abstractNumId="27" w15:restartNumberingAfterBreak="0">
     <w:nsid w:val="786762B5"/>
     <w:multiLevelType w:val="multilevel"/>
     <w:tmpl w:val="F2900922"/>
@@ -36440,7 +36646,7 @@
       </w:rPr>
     </w:lvl>
   </w:abstractNum>
-  <w:abstractNum w:abstractNumId="22" w15:restartNumberingAfterBreak="0">
+  <w:abstractNum w:abstractNumId="28" w15:restartNumberingAfterBreak="0">
     <w:nsid w:val="7DDF18D5"/>
     <w:multiLevelType w:val="multilevel"/>
     <w:tmpl w:val="901AADB2"/>
@@ -36526,7 +36732,7 @@
       </w:pPr>
     </w:lvl>
   </w:abstractNum>
-  <w:abstractNum w:abstractNumId="23" w15:restartNumberingAfterBreak="0">
+  <w:abstractNum w:abstractNumId="29" w15:restartNumberingAfterBreak="0">
     <w:nsid w:val="7EB65E35"/>
     <w:multiLevelType w:val="multilevel"/>
     <w:tmpl w:val="ABD47902"/>
@@ -36640,76 +36846,94 @@
     </w:lvl>
   </w:abstractNum>
   <w:num w:numId="1" w16cid:durableId="1565721899">
-    <w:abstractNumId w:val="17"/>
+    <w:abstractNumId w:val="23"/>
   </w:num>
   <w:num w:numId="2" w16cid:durableId="1073621650">
-    <w:abstractNumId w:val="21"/>
+    <w:abstractNumId w:val="27"/>
   </w:num>
   <w:num w:numId="3" w16cid:durableId="1691444256">
-    <w:abstractNumId w:val="20"/>
+    <w:abstractNumId w:val="26"/>
   </w:num>
   <w:num w:numId="4" w16cid:durableId="1590315075">
-    <w:abstractNumId w:val="18"/>
+    <w:abstractNumId w:val="24"/>
   </w:num>
   <w:num w:numId="5" w16cid:durableId="2092697522">
-    <w:abstractNumId w:val="9"/>
+    <w:abstractNumId w:val="13"/>
   </w:num>
   <w:num w:numId="6" w16cid:durableId="602035158">
-    <w:abstractNumId w:val="11"/>
+    <w:abstractNumId w:val="15"/>
   </w:num>
   <w:num w:numId="7" w16cid:durableId="1039941012">
-    <w:abstractNumId w:val="15"/>
+    <w:abstractNumId w:val="21"/>
   </w:num>
   <w:num w:numId="8" w16cid:durableId="908079388">
     <w:abstractNumId w:val="0"/>
   </w:num>
   <w:num w:numId="9" w16cid:durableId="1572352975">
-    <w:abstractNumId w:val="13"/>
+    <w:abstractNumId w:val="17"/>
   </w:num>
   <w:num w:numId="10" w16cid:durableId="1163551357">
-    <w:abstractNumId w:val="19"/>
+    <w:abstractNumId w:val="25"/>
   </w:num>
   <w:num w:numId="11" w16cid:durableId="2065254946">
-    <w:abstractNumId w:val="22"/>
+    <w:abstractNumId w:val="28"/>
   </w:num>
   <w:num w:numId="12" w16cid:durableId="174732197">
-    <w:abstractNumId w:val="12"/>
+    <w:abstractNumId w:val="16"/>
   </w:num>
   <w:num w:numId="13" w16cid:durableId="2027053796">
-    <w:abstractNumId w:val="14"/>
+    <w:abstractNumId w:val="19"/>
   </w:num>
   <w:num w:numId="14" w16cid:durableId="1413116706">
     <w:abstractNumId w:val="1"/>
   </w:num>
   <w:num w:numId="15" w16cid:durableId="456874502">
-    <w:abstractNumId w:val="5"/>
+    <w:abstractNumId w:val="6"/>
   </w:num>
   <w:num w:numId="16" w16cid:durableId="1586457012">
-    <w:abstractNumId w:val="7"/>
+    <w:abstractNumId w:val="8"/>
   </w:num>
   <w:num w:numId="17" w16cid:durableId="1750497951">
-    <w:abstractNumId w:val="10"/>
+    <w:abstractNumId w:val="14"/>
   </w:num>
   <w:num w:numId="18" w16cid:durableId="728849172">
-    <w:abstractNumId w:val="16"/>
+    <w:abstractNumId w:val="22"/>
   </w:num>
   <w:num w:numId="19" w16cid:durableId="1951013017">
-    <w:abstractNumId w:val="23"/>
+    <w:abstractNumId w:val="29"/>
   </w:num>
   <w:num w:numId="20" w16cid:durableId="1607225328">
-    <w:abstractNumId w:val="6"/>
+    <w:abstractNumId w:val="7"/>
   </w:num>
   <w:num w:numId="21" w16cid:durableId="1470320645">
     <w:abstractNumId w:val="2"/>
   </w:num>
   <w:num w:numId="22" w16cid:durableId="1125545725">
-    <w:abstractNumId w:val="4"/>
+    <w:abstractNumId w:val="5"/>
   </w:num>
   <w:num w:numId="23" w16cid:durableId="2051881120">
     <w:abstractNumId w:val="3"/>
   </w:num>
   <w:num w:numId="24" w16cid:durableId="909189533">
-    <w:abstractNumId w:val="8"/>
+    <w:abstractNumId w:val="12"/>
+  </w:num>
+  <w:num w:numId="25" w16cid:durableId="134832449">
+    <w:abstractNumId w:val="11"/>
+  </w:num>
+  <w:num w:numId="26" w16cid:durableId="650015789">
+    <w:abstractNumId w:val="9"/>
+  </w:num>
+  <w:num w:numId="27" w16cid:durableId="1180318270">
+    <w:abstractNumId w:val="4"/>
+  </w:num>
+  <w:num w:numId="28" w16cid:durableId="1663316203">
+    <w:abstractNumId w:val="18"/>
+  </w:num>
+  <w:num w:numId="29" w16cid:durableId="1932396902">
+    <w:abstractNumId w:val="10"/>
+  </w:num>
+  <w:num w:numId="30" w16cid:durableId="635993318">
+    <w:abstractNumId w:val="20"/>
   </w:num>
 </w:numbering>
 </file>

</xml_diff>